<commit_message>
Edit Report TH lan 2
</commit_message>
<xml_diff>
--- a/TTKD-10_DATH.docx
+++ b/TTKD-10_DATH.docx
@@ -14865,6 +14865,35 @@
     <w:p/>
     <w:p>
       <w:pPr>
+        <w:pStyle w:val="Heading2"/>
+        <w:numPr>
+          <w:ilvl w:val="0"/>
+          <w:numId w:val="3"/>
+        </w:numPr>
+        <w:rPr>
+          <w:sz w:val="36"/>
+          <w:szCs w:val="32"/>
+        </w:rPr>
+      </w:pPr>
+      <w:r>
+        <w:rPr>
+          <w:sz w:val="36"/>
+          <w:szCs w:val="32"/>
+        </w:rPr>
+        <w:t xml:space="preserve">Mô tả </w:t>
+      </w:r>
+      <w:r>
+        <w:rPr>
+          <w:sz w:val="36"/>
+          <w:szCs w:val="32"/>
+        </w:rPr>
+        <w:t>quá trình ETL từ Source vào Stage</w:t>
+      </w:r>
+    </w:p>
+    <w:p/>
+    <w:p/>
+    <w:p>
+      <w:pPr>
         <w:pStyle w:val="Heading1"/>
         <w:rPr>
           <w:sz w:val="40"/>
@@ -16116,6 +16145,95 @@
     </w:lvl>
   </w:abstractNum>
   <w:abstractNum w:abstractNumId="9" w15:restartNumberingAfterBreak="0">
+    <w:nsid w:val="58DE1897"/>
+    <w:multiLevelType w:val="hybridMultilevel"/>
+    <w:tmpl w:val="45D2F3AE"/>
+    <w:lvl w:ilvl="0" w:tplc="0409000F">
+      <w:start w:val="1"/>
+      <w:numFmt w:val="decimal"/>
+      <w:lvlText w:val="%1."/>
+      <w:lvlJc w:val="left"/>
+      <w:pPr>
+        <w:ind w:left="1152" w:hanging="360"/>
+      </w:pPr>
+      <w:rPr>
+        <w:rFonts w:hint="default"/>
+      </w:rPr>
+    </w:lvl>
+    <w:lvl w:ilvl="1" w:tplc="04090019" w:tentative="1">
+      <w:start w:val="1"/>
+      <w:numFmt w:val="lowerLetter"/>
+      <w:lvlText w:val="%2."/>
+      <w:lvlJc w:val="left"/>
+      <w:pPr>
+        <w:ind w:left="1872" w:hanging="360"/>
+      </w:pPr>
+    </w:lvl>
+    <w:lvl w:ilvl="2" w:tplc="0409001B" w:tentative="1">
+      <w:start w:val="1"/>
+      <w:numFmt w:val="lowerRoman"/>
+      <w:lvlText w:val="%3."/>
+      <w:lvlJc w:val="right"/>
+      <w:pPr>
+        <w:ind w:left="2592" w:hanging="180"/>
+      </w:pPr>
+    </w:lvl>
+    <w:lvl w:ilvl="3" w:tplc="0409000F" w:tentative="1">
+      <w:start w:val="1"/>
+      <w:numFmt w:val="decimal"/>
+      <w:lvlText w:val="%4."/>
+      <w:lvlJc w:val="left"/>
+      <w:pPr>
+        <w:ind w:left="3312" w:hanging="360"/>
+      </w:pPr>
+    </w:lvl>
+    <w:lvl w:ilvl="4" w:tplc="04090019" w:tentative="1">
+      <w:start w:val="1"/>
+      <w:numFmt w:val="lowerLetter"/>
+      <w:lvlText w:val="%5."/>
+      <w:lvlJc w:val="left"/>
+      <w:pPr>
+        <w:ind w:left="4032" w:hanging="360"/>
+      </w:pPr>
+    </w:lvl>
+    <w:lvl w:ilvl="5" w:tplc="0409001B" w:tentative="1">
+      <w:start w:val="1"/>
+      <w:numFmt w:val="lowerRoman"/>
+      <w:lvlText w:val="%6."/>
+      <w:lvlJc w:val="right"/>
+      <w:pPr>
+        <w:ind w:left="4752" w:hanging="180"/>
+      </w:pPr>
+    </w:lvl>
+    <w:lvl w:ilvl="6" w:tplc="0409000F" w:tentative="1">
+      <w:start w:val="1"/>
+      <w:numFmt w:val="decimal"/>
+      <w:lvlText w:val="%7."/>
+      <w:lvlJc w:val="left"/>
+      <w:pPr>
+        <w:ind w:left="5472" w:hanging="360"/>
+      </w:pPr>
+    </w:lvl>
+    <w:lvl w:ilvl="7" w:tplc="04090019" w:tentative="1">
+      <w:start w:val="1"/>
+      <w:numFmt w:val="lowerLetter"/>
+      <w:lvlText w:val="%8."/>
+      <w:lvlJc w:val="left"/>
+      <w:pPr>
+        <w:ind w:left="6192" w:hanging="360"/>
+      </w:pPr>
+    </w:lvl>
+    <w:lvl w:ilvl="8" w:tplc="0409001B" w:tentative="1">
+      <w:start w:val="1"/>
+      <w:numFmt w:val="lowerRoman"/>
+      <w:lvlText w:val="%9."/>
+      <w:lvlJc w:val="right"/>
+      <w:pPr>
+        <w:ind w:left="6912" w:hanging="180"/>
+      </w:pPr>
+    </w:lvl>
+  </w:abstractNum>
+  <w:abstractNum w:abstractNumId="10" w15:restartNumberingAfterBreak="0">
     <w:nsid w:val="5B1A3758"/>
     <w:multiLevelType w:val="multilevel"/>
     <w:tmpl w:val="C15A4594"/>
@@ -16264,7 +16382,7 @@
       </w:rPr>
     </w:lvl>
   </w:abstractNum>
-  <w:abstractNum w:abstractNumId="10" w15:restartNumberingAfterBreak="0">
+  <w:abstractNum w:abstractNumId="11" w15:restartNumberingAfterBreak="0">
     <w:nsid w:val="69412D43"/>
     <w:multiLevelType w:val="multilevel"/>
     <w:tmpl w:val="2E9ED22C"/>
@@ -16377,7 +16495,7 @@
       </w:pPr>
     </w:lvl>
   </w:abstractNum>
-  <w:abstractNum w:abstractNumId="11" w15:restartNumberingAfterBreak="0">
+  <w:abstractNum w:abstractNumId="12" w15:restartNumberingAfterBreak="0">
     <w:nsid w:val="71494C54"/>
     <w:multiLevelType w:val="hybridMultilevel"/>
     <w:tmpl w:val="07B88E0E"/>
@@ -16466,7 +16584,7 @@
       </w:pPr>
     </w:lvl>
   </w:abstractNum>
-  <w:abstractNum w:abstractNumId="12" w15:restartNumberingAfterBreak="0">
+  <w:abstractNum w:abstractNumId="13" w15:restartNumberingAfterBreak="0">
     <w:nsid w:val="73541E4F"/>
     <w:multiLevelType w:val="hybridMultilevel"/>
     <w:tmpl w:val="C01449D2"/>
@@ -16597,10 +16715,10 @@
     <w:abstractNumId w:val="1"/>
   </w:num>
   <w:num w:numId="7">
-    <w:abstractNumId w:val="9"/>
+    <w:abstractNumId w:val="10"/>
   </w:num>
   <w:num w:numId="8">
-    <w:abstractNumId w:val="10"/>
+    <w:abstractNumId w:val="11"/>
   </w:num>
   <w:num w:numId="9">
     <w:abstractNumId w:val="3"/>
@@ -16687,7 +16805,7 @@
     <w:abstractNumId w:val="4"/>
   </w:num>
   <w:num w:numId="13">
-    <w:abstractNumId w:val="11"/>
+    <w:abstractNumId w:val="12"/>
   </w:num>
   <w:num w:numId="14">
     <w:abstractNumId w:val="6"/>
@@ -16696,7 +16814,10 @@
     <w:abstractNumId w:val="2"/>
   </w:num>
   <w:num w:numId="16">
-    <w:abstractNumId w:val="12"/>
+    <w:abstractNumId w:val="13"/>
+  </w:num>
+  <w:num w:numId="17">
+    <w:abstractNumId w:val="9"/>
   </w:num>
   <w:numIdMacAtCleanup w:val="12"/>
 </w:numbering>

</xml_diff>

<commit_message>
Commit reprotgit statusgit status
</commit_message>
<xml_diff>
--- a/TTKD-10_DATH.docx
+++ b/TTKD-10_DATH.docx
@@ -2099,7 +2099,7 @@
           <w:r>
             <w:fldChar w:fldCharType="separate"/>
           </w:r>
-          <w:hyperlink w:anchor="_Toc85748778" w:history="1">
+          <w:hyperlink w:anchor="_Toc86949577" w:history="1">
             <w:r>
               <w:rPr>
                 <w:rStyle w:val="Hyperlink"/>
@@ -2141,7 +2141,7 @@
                 <w:noProof/>
                 <w:webHidden/>
               </w:rPr>
-              <w:instrText xml:space="preserve"> PAGEREF _Toc85748778 \h </w:instrText>
+              <w:instrText xml:space="preserve"> PAGEREF _Toc86949577 \h </w:instrText>
             </w:r>
             <w:r>
               <w:rPr>
@@ -2185,7 +2185,7 @@
               <w:sz w:val="22"/>
             </w:rPr>
           </w:pPr>
-          <w:hyperlink w:anchor="_Toc85748779" w:history="1">
+          <w:hyperlink w:anchor="_Toc86949578" w:history="1">
             <w:r>
               <w:rPr>
                 <w:rStyle w:val="Hyperlink"/>
@@ -2227,7 +2227,7 @@
                 <w:noProof/>
                 <w:webHidden/>
               </w:rPr>
-              <w:instrText xml:space="preserve"> PAGEREF _Toc85748779 \h </w:instrText>
+              <w:instrText xml:space="preserve"> PAGEREF _Toc86949578 \h </w:instrText>
             </w:r>
             <w:r>
               <w:rPr>
@@ -2271,7 +2271,7 @@
               <w:sz w:val="22"/>
             </w:rPr>
           </w:pPr>
-          <w:hyperlink w:anchor="_Toc85748780" w:history="1">
+          <w:hyperlink w:anchor="_Toc86949579" w:history="1">
             <w:r>
               <w:rPr>
                 <w:rStyle w:val="Hyperlink"/>
@@ -2313,7 +2313,7 @@
                 <w:noProof/>
                 <w:webHidden/>
               </w:rPr>
-              <w:instrText xml:space="preserve"> PAGEREF _Toc85748780 \h </w:instrText>
+              <w:instrText xml:space="preserve"> PAGEREF _Toc86949579 \h </w:instrText>
             </w:r>
             <w:r>
               <w:rPr>
@@ -2353,7 +2353,7 @@
               <w:sz w:val="22"/>
             </w:rPr>
           </w:pPr>
-          <w:hyperlink w:anchor="_Toc85748781" w:history="1">
+          <w:hyperlink w:anchor="_Toc86949580" w:history="1">
             <w:r>
               <w:rPr>
                 <w:rStyle w:val="Hyperlink"/>
@@ -2395,7 +2395,7 @@
                 <w:noProof/>
                 <w:webHidden/>
               </w:rPr>
-              <w:instrText xml:space="preserve"> PAGEREF _Toc85748781 \h </w:instrText>
+              <w:instrText xml:space="preserve"> PAGEREF _Toc86949580 \h </w:instrText>
             </w:r>
             <w:r>
               <w:rPr>
@@ -2439,7 +2439,7 @@
               <w:sz w:val="22"/>
             </w:rPr>
           </w:pPr>
-          <w:hyperlink w:anchor="_Toc85748782" w:history="1">
+          <w:hyperlink w:anchor="_Toc86949581" w:history="1">
             <w:r>
               <w:rPr>
                 <w:rStyle w:val="Hyperlink"/>
@@ -2485,7 +2485,7 @@
                 <w:noProof/>
                 <w:webHidden/>
               </w:rPr>
-              <w:instrText xml:space="preserve"> PAGEREF _Toc85748782 \h </w:instrText>
+              <w:instrText xml:space="preserve"> PAGEREF _Toc86949581 \h </w:instrText>
             </w:r>
             <w:r>
               <w:rPr>
@@ -2529,7 +2529,7 @@
               <w:sz w:val="22"/>
             </w:rPr>
           </w:pPr>
-          <w:hyperlink w:anchor="_Toc85748783" w:history="1">
+          <w:hyperlink w:anchor="_Toc86949582" w:history="1">
             <w:r>
               <w:rPr>
                 <w:rStyle w:val="Hyperlink"/>
@@ -2575,7 +2575,7 @@
                 <w:noProof/>
                 <w:webHidden/>
               </w:rPr>
-              <w:instrText xml:space="preserve"> PAGEREF _Toc85748783 \h </w:instrText>
+              <w:instrText xml:space="preserve"> PAGEREF _Toc86949582 \h </w:instrText>
             </w:r>
             <w:r>
               <w:rPr>
@@ -2595,7 +2595,7 @@
                 <w:noProof/>
                 <w:webHidden/>
               </w:rPr>
-              <w:t>6</w:t>
+              <w:t>7</w:t>
             </w:r>
             <w:r>
               <w:rPr>
@@ -2619,7 +2619,7 @@
               <w:sz w:val="22"/>
             </w:rPr>
           </w:pPr>
-          <w:hyperlink w:anchor="_Toc85748784" w:history="1">
+          <w:hyperlink w:anchor="_Toc86949583" w:history="1">
             <w:r>
               <w:rPr>
                 <w:rStyle w:val="Hyperlink"/>
@@ -2636,6 +2636,7 @@
                 <w:sz w:val="22"/>
               </w:rPr>
               <w:tab/>
+              <w:t xml:space="preserve">     </w:t>
             </w:r>
             <w:r>
               <w:rPr>
@@ -2665,7 +2666,7 @@
                 <w:noProof/>
                 <w:webHidden/>
               </w:rPr>
-              <w:instrText xml:space="preserve"> PAGEREF _Toc85748784 \h </w:instrText>
+              <w:instrText xml:space="preserve"> PAGEREF _Toc86949583 \h </w:instrText>
             </w:r>
             <w:r>
               <w:rPr>
@@ -2685,7 +2686,7 @@
                 <w:noProof/>
                 <w:webHidden/>
               </w:rPr>
-              <w:t>8</w:t>
+              <w:t>9</w:t>
             </w:r>
             <w:r>
               <w:rPr>
@@ -2709,7 +2710,7 @@
               <w:sz w:val="22"/>
             </w:rPr>
           </w:pPr>
-          <w:hyperlink w:anchor="_Toc85748785" w:history="1">
+          <w:hyperlink w:anchor="_Toc86949584" w:history="1">
             <w:r>
               <w:rPr>
                 <w:rStyle w:val="Hyperlink"/>
@@ -2755,7 +2756,7 @@
                 <w:noProof/>
                 <w:webHidden/>
               </w:rPr>
-              <w:instrText xml:space="preserve"> PAGEREF _Toc85748785 \h </w:instrText>
+              <w:instrText xml:space="preserve"> PAGEREF _Toc86949584 \h </w:instrText>
             </w:r>
             <w:r>
               <w:rPr>
@@ -2799,7 +2800,7 @@
               <w:sz w:val="22"/>
             </w:rPr>
           </w:pPr>
-          <w:hyperlink w:anchor="_Toc85748786" w:history="1">
+          <w:hyperlink w:anchor="_Toc86949585" w:history="1">
             <w:r>
               <w:rPr>
                 <w:rStyle w:val="Hyperlink"/>
@@ -2816,6 +2817,7 @@
                 <w:sz w:val="22"/>
               </w:rPr>
               <w:tab/>
+              <w:t xml:space="preserve">     </w:t>
             </w:r>
             <w:r>
               <w:rPr>
@@ -2845,7 +2847,7 @@
                 <w:noProof/>
                 <w:webHidden/>
               </w:rPr>
-              <w:instrText xml:space="preserve"> PAGEREF _Toc85748786 \h </w:instrText>
+              <w:instrText xml:space="preserve"> PAGEREF _Toc86949585 \h </w:instrText>
             </w:r>
             <w:r>
               <w:rPr>
@@ -2885,7 +2887,7 @@
               <w:sz w:val="22"/>
             </w:rPr>
           </w:pPr>
-          <w:hyperlink w:anchor="_Toc85748787" w:history="1">
+          <w:hyperlink w:anchor="_Toc86949586" w:history="1">
             <w:r>
               <w:rPr>
                 <w:rStyle w:val="Hyperlink"/>
@@ -2927,7 +2929,7 @@
                 <w:noProof/>
                 <w:webHidden/>
               </w:rPr>
-              <w:instrText xml:space="preserve"> PAGEREF _Toc85748787 \h </w:instrText>
+              <w:instrText xml:space="preserve"> PAGEREF _Toc86949586 \h </w:instrText>
             </w:r>
             <w:r>
               <w:rPr>
@@ -2971,7 +2973,7 @@
               <w:sz w:val="22"/>
             </w:rPr>
           </w:pPr>
-          <w:hyperlink w:anchor="_Toc85748788" w:history="1">
+          <w:hyperlink w:anchor="_Toc86949587" w:history="1">
             <w:r>
               <w:rPr>
                 <w:rStyle w:val="Hyperlink"/>
@@ -3013,7 +3015,7 @@
                 <w:noProof/>
                 <w:webHidden/>
               </w:rPr>
-              <w:instrText xml:space="preserve"> PAGEREF _Toc85748788 \h </w:instrText>
+              <w:instrText xml:space="preserve"> PAGEREF _Toc86949587 \h </w:instrText>
             </w:r>
             <w:r>
               <w:rPr>
@@ -3074,11 +3076,21 @@
     </w:p>
     <w:p>
       <w:pPr>
+        <w:tabs>
+          <w:tab w:val="left" w:pos="7140"/>
+        </w:tabs>
         <w:rPr>
           <w:sz w:val="28"/>
           <w:szCs w:val="24"/>
         </w:rPr>
       </w:pPr>
+      <w:r>
+        <w:rPr>
+          <w:sz w:val="28"/>
+          <w:szCs w:val="24"/>
+        </w:rPr>
+        <w:tab/>
+      </w:r>
     </w:p>
     <w:p>
       <w:pPr>
@@ -3176,7 +3188,7 @@
           <w:szCs w:val="32"/>
         </w:rPr>
       </w:pPr>
-      <w:bookmarkStart w:id="7" w:name="_Toc85748778"/>
+      <w:bookmarkStart w:id="7" w:name="_Toc86949577"/>
       <w:r>
         <w:rPr>
           <w:sz w:val="40"/>
@@ -3669,7 +3681,7 @@
       <w:bookmarkStart w:id="12" w:name="_Toc76045312"/>
       <w:bookmarkStart w:id="13" w:name="_Toc76306166"/>
       <w:bookmarkStart w:id="14" w:name="_Toc76331082"/>
-      <w:bookmarkStart w:id="15" w:name="_Toc85748779"/>
+      <w:bookmarkStart w:id="15" w:name="_Toc86949578"/>
       <w:r>
         <w:rPr>
           <w:sz w:val="40"/>
@@ -4185,7 +4197,7 @@
         </w:rPr>
         <w:tab/>
       </w:r>
-      <w:bookmarkStart w:id="16" w:name="_Toc85748780"/>
+      <w:bookmarkStart w:id="16" w:name="_Toc86949579"/>
       <w:r>
         <w:rPr>
           <w:sz w:val="40"/>
@@ -4208,7 +4220,7 @@
           <w:szCs w:val="32"/>
         </w:rPr>
       </w:pPr>
-      <w:bookmarkStart w:id="17" w:name="_Toc85748781"/>
+      <w:bookmarkStart w:id="17" w:name="_Toc86949580"/>
       <w:r>
         <w:rPr>
           <w:sz w:val="36"/>
@@ -4218,6 +4230,7 @@
       </w:r>
       <w:bookmarkEnd w:id="17"/>
     </w:p>
+    <w:p/>
     <w:p>
       <w:pPr>
         <w:pStyle w:val="Heading3"/>
@@ -4228,15 +4241,17 @@
         <w:rPr>
           <w:b/>
           <w:bCs/>
+          <w:color w:val="FF0000"/>
           <w:sz w:val="28"/>
           <w:szCs w:val="24"/>
         </w:rPr>
       </w:pPr>
-      <w:bookmarkStart w:id="18" w:name="_Toc85748782"/>
+      <w:bookmarkStart w:id="18" w:name="_Toc86949581"/>
       <w:r>
         <w:rPr>
           <w:b/>
           <w:bCs/>
+          <w:color w:val="FF0000"/>
           <w:sz w:val="28"/>
           <w:szCs w:val="24"/>
         </w:rPr>
@@ -4247,14 +4262,14 @@
     <w:tbl>
       <w:tblPr>
         <w:tblStyle w:val="GridTable4-Accent1"/>
-        <w:tblW w:w="10705" w:type="dxa"/>
+        <w:tblW w:w="10345" w:type="dxa"/>
         <w:tblLook w:val="04A0" w:firstRow="1" w:lastRow="0" w:firstColumn="1" w:lastColumn="0" w:noHBand="0" w:noVBand="1"/>
       </w:tblPr>
       <w:tblGrid>
         <w:gridCol w:w="746"/>
         <w:gridCol w:w="3122"/>
         <w:gridCol w:w="1914"/>
-        <w:gridCol w:w="4950"/>
+        <w:gridCol w:w="4563"/>
       </w:tblGrid>
       <w:tr>
         <w:trPr>
@@ -4294,7 +4309,7 @@
         </w:tc>
         <w:tc>
           <w:tcPr>
-            <w:tcW w:w="3095" w:type="dxa"/>
+            <w:tcW w:w="3122" w:type="dxa"/>
             <w:noWrap/>
             <w:hideMark/>
           </w:tcPr>
@@ -4356,7 +4371,7 @@
         </w:tc>
         <w:tc>
           <w:tcPr>
-            <w:tcW w:w="4950" w:type="dxa"/>
+            <w:tcW w:w="4563" w:type="dxa"/>
             <w:noWrap/>
             <w:hideMark/>
           </w:tcPr>
@@ -4420,7 +4435,7 @@
         </w:tc>
         <w:tc>
           <w:tcPr>
-            <w:tcW w:w="3095" w:type="dxa"/>
+            <w:tcW w:w="3122" w:type="dxa"/>
             <w:noWrap/>
             <w:hideMark/>
           </w:tcPr>
@@ -4473,7 +4488,7 @@
         </w:tc>
         <w:tc>
           <w:tcPr>
-            <w:tcW w:w="4950" w:type="dxa"/>
+            <w:tcW w:w="4563" w:type="dxa"/>
             <w:noWrap/>
             <w:hideMark/>
           </w:tcPr>
@@ -4555,7 +4570,7 @@
         </w:tc>
         <w:tc>
           <w:tcPr>
-            <w:tcW w:w="3095" w:type="dxa"/>
+            <w:tcW w:w="3122" w:type="dxa"/>
             <w:noWrap/>
             <w:hideMark/>
           </w:tcPr>
@@ -4602,13 +4617,13 @@
                 <w:rFonts w:cs="Times New Roman"/>
                 <w:szCs w:val="24"/>
               </w:rPr>
-              <w:t>number</w:t>
-            </w:r>
-          </w:p>
-        </w:tc>
-        <w:tc>
-          <w:tcPr>
-            <w:tcW w:w="4950" w:type="dxa"/>
+              <w:t>int</w:t>
+            </w:r>
+          </w:p>
+        </w:tc>
+        <w:tc>
+          <w:tcPr>
+            <w:tcW w:w="4563" w:type="dxa"/>
             <w:noWrap/>
             <w:hideMark/>
           </w:tcPr>
@@ -4674,7 +4689,7 @@
         </w:tc>
         <w:tc>
           <w:tcPr>
-            <w:tcW w:w="3095" w:type="dxa"/>
+            <w:tcW w:w="3122" w:type="dxa"/>
             <w:noWrap/>
             <w:hideMark/>
           </w:tcPr>
@@ -4721,13 +4736,13 @@
                 <w:rFonts w:cs="Times New Roman"/>
                 <w:szCs w:val="24"/>
               </w:rPr>
-              <w:t>number</w:t>
-            </w:r>
-          </w:p>
-        </w:tc>
-        <w:tc>
-          <w:tcPr>
-            <w:tcW w:w="4950" w:type="dxa"/>
+              <w:t>int</w:t>
+            </w:r>
+          </w:p>
+        </w:tc>
+        <w:tc>
+          <w:tcPr>
+            <w:tcW w:w="4563" w:type="dxa"/>
             <w:noWrap/>
             <w:hideMark/>
           </w:tcPr>
@@ -4789,7 +4804,7 @@
         </w:tc>
         <w:tc>
           <w:tcPr>
-            <w:tcW w:w="3095" w:type="dxa"/>
+            <w:tcW w:w="3122" w:type="dxa"/>
             <w:noWrap/>
             <w:hideMark/>
           </w:tcPr>
@@ -4837,13 +4852,13 @@
                 <w:color w:val="000000"/>
                 <w:szCs w:val="24"/>
               </w:rPr>
-              <w:t>number</w:t>
-            </w:r>
-          </w:p>
-        </w:tc>
-        <w:tc>
-          <w:tcPr>
-            <w:tcW w:w="4950" w:type="dxa"/>
+              <w:t>int</w:t>
+            </w:r>
+          </w:p>
+        </w:tc>
+        <w:tc>
+          <w:tcPr>
+            <w:tcW w:w="4563" w:type="dxa"/>
             <w:noWrap/>
             <w:hideMark/>
           </w:tcPr>
@@ -4931,7 +4946,7 @@
         </w:tc>
         <w:tc>
           <w:tcPr>
-            <w:tcW w:w="3095" w:type="dxa"/>
+            <w:tcW w:w="3122" w:type="dxa"/>
             <w:noWrap/>
             <w:hideMark/>
           </w:tcPr>
@@ -4979,13 +4994,13 @@
                 <w:color w:val="000000"/>
                 <w:szCs w:val="24"/>
               </w:rPr>
-              <w:t>number</w:t>
-            </w:r>
-          </w:p>
-        </w:tc>
-        <w:tc>
-          <w:tcPr>
-            <w:tcW w:w="4950" w:type="dxa"/>
+              <w:t>int</w:t>
+            </w:r>
+          </w:p>
+        </w:tc>
+        <w:tc>
+          <w:tcPr>
+            <w:tcW w:w="4563" w:type="dxa"/>
             <w:noWrap/>
             <w:hideMark/>
           </w:tcPr>
@@ -5065,7 +5080,7 @@
         </w:tc>
         <w:tc>
           <w:tcPr>
-            <w:tcW w:w="3095" w:type="dxa"/>
+            <w:tcW w:w="3122" w:type="dxa"/>
             <w:noWrap/>
             <w:hideMark/>
           </w:tcPr>
@@ -5119,7 +5134,7 @@
         </w:tc>
         <w:tc>
           <w:tcPr>
-            <w:tcW w:w="4950" w:type="dxa"/>
+            <w:tcW w:w="4563" w:type="dxa"/>
             <w:noWrap/>
             <w:hideMark/>
           </w:tcPr>
@@ -5210,7 +5225,7 @@
         </w:tc>
         <w:tc>
           <w:tcPr>
-            <w:tcW w:w="3095" w:type="dxa"/>
+            <w:tcW w:w="3122" w:type="dxa"/>
             <w:noWrap/>
             <w:hideMark/>
           </w:tcPr>
@@ -5258,13 +5273,13 @@
                 <w:color w:val="000000"/>
                 <w:szCs w:val="24"/>
               </w:rPr>
-              <w:t>number</w:t>
-            </w:r>
-          </w:p>
-        </w:tc>
-        <w:tc>
-          <w:tcPr>
-            <w:tcW w:w="4950" w:type="dxa"/>
+              <w:t>int</w:t>
+            </w:r>
+          </w:p>
+        </w:tc>
+        <w:tc>
+          <w:tcPr>
+            <w:tcW w:w="4563" w:type="dxa"/>
             <w:noWrap/>
             <w:hideMark/>
           </w:tcPr>
@@ -5338,7 +5353,7 @@
         </w:tc>
         <w:tc>
           <w:tcPr>
-            <w:tcW w:w="3095" w:type="dxa"/>
+            <w:tcW w:w="3122" w:type="dxa"/>
             <w:noWrap/>
             <w:hideMark/>
           </w:tcPr>
@@ -5386,13 +5401,13 @@
                 <w:color w:val="000000"/>
                 <w:szCs w:val="24"/>
               </w:rPr>
-              <w:t>number</w:t>
-            </w:r>
-          </w:p>
-        </w:tc>
-        <w:tc>
-          <w:tcPr>
-            <w:tcW w:w="4950" w:type="dxa"/>
+              <w:t>int</w:t>
+            </w:r>
+          </w:p>
+        </w:tc>
+        <w:tc>
+          <w:tcPr>
+            <w:tcW w:w="4563" w:type="dxa"/>
             <w:noWrap/>
             <w:hideMark/>
           </w:tcPr>
@@ -5478,7 +5493,7 @@
         </w:tc>
         <w:tc>
           <w:tcPr>
-            <w:tcW w:w="3095" w:type="dxa"/>
+            <w:tcW w:w="3122" w:type="dxa"/>
             <w:noWrap/>
             <w:hideMark/>
           </w:tcPr>
@@ -5526,13 +5541,13 @@
                 <w:color w:val="000000"/>
                 <w:szCs w:val="24"/>
               </w:rPr>
-              <w:t>number</w:t>
-            </w:r>
-          </w:p>
-        </w:tc>
-        <w:tc>
-          <w:tcPr>
-            <w:tcW w:w="4950" w:type="dxa"/>
+              <w:t>int</w:t>
+            </w:r>
+          </w:p>
+        </w:tc>
+        <w:tc>
+          <w:tcPr>
+            <w:tcW w:w="4563" w:type="dxa"/>
             <w:noWrap/>
             <w:hideMark/>
           </w:tcPr>
@@ -5639,7 +5654,7 @@
         </w:tc>
         <w:tc>
           <w:tcPr>
-            <w:tcW w:w="3095" w:type="dxa"/>
+            <w:tcW w:w="3122" w:type="dxa"/>
             <w:noWrap/>
             <w:hideMark/>
           </w:tcPr>
@@ -5687,13 +5702,13 @@
                 <w:color w:val="000000"/>
                 <w:szCs w:val="24"/>
               </w:rPr>
-              <w:t>number</w:t>
-            </w:r>
-          </w:p>
-        </w:tc>
-        <w:tc>
-          <w:tcPr>
-            <w:tcW w:w="4950" w:type="dxa"/>
+              <w:t>int</w:t>
+            </w:r>
+          </w:p>
+        </w:tc>
+        <w:tc>
+          <w:tcPr>
+            <w:tcW w:w="4563" w:type="dxa"/>
             <w:noWrap/>
             <w:hideMark/>
           </w:tcPr>
@@ -5794,7 +5809,7 @@
         </w:tc>
         <w:tc>
           <w:tcPr>
-            <w:tcW w:w="3095" w:type="dxa"/>
+            <w:tcW w:w="3122" w:type="dxa"/>
             <w:noWrap/>
             <w:hideMark/>
           </w:tcPr>
@@ -5842,13 +5857,13 @@
                 <w:color w:val="000000"/>
                 <w:szCs w:val="24"/>
               </w:rPr>
-              <w:t>number</w:t>
-            </w:r>
-          </w:p>
-        </w:tc>
-        <w:tc>
-          <w:tcPr>
-            <w:tcW w:w="4950" w:type="dxa"/>
+              <w:t>int</w:t>
+            </w:r>
+          </w:p>
+        </w:tc>
+        <w:tc>
+          <w:tcPr>
+            <w:tcW w:w="4563" w:type="dxa"/>
             <w:noWrap/>
             <w:hideMark/>
           </w:tcPr>
@@ -5905,13 +5920,14 @@
                 <w:color w:val="000000"/>
                 <w:szCs w:val="24"/>
               </w:rPr>
+              <w:lastRenderedPageBreak/>
               <w:t>12</w:t>
             </w:r>
           </w:p>
         </w:tc>
         <w:tc>
           <w:tcPr>
-            <w:tcW w:w="3095" w:type="dxa"/>
+            <w:tcW w:w="3122" w:type="dxa"/>
             <w:noWrap/>
             <w:hideMark/>
           </w:tcPr>
@@ -5959,13 +5975,13 @@
                 <w:color w:val="000000"/>
                 <w:szCs w:val="24"/>
               </w:rPr>
-              <w:t>number</w:t>
-            </w:r>
-          </w:p>
-        </w:tc>
-        <w:tc>
-          <w:tcPr>
-            <w:tcW w:w="4950" w:type="dxa"/>
+              <w:t>int</w:t>
+            </w:r>
+          </w:p>
+        </w:tc>
+        <w:tc>
+          <w:tcPr>
+            <w:tcW w:w="4563" w:type="dxa"/>
             <w:noWrap/>
             <w:hideMark/>
           </w:tcPr>
@@ -6036,7 +6052,7 @@
         </w:tc>
         <w:tc>
           <w:tcPr>
-            <w:tcW w:w="3095" w:type="dxa"/>
+            <w:tcW w:w="3122" w:type="dxa"/>
             <w:noWrap/>
             <w:hideMark/>
           </w:tcPr>
@@ -6084,13 +6100,13 @@
                 <w:color w:val="000000"/>
                 <w:szCs w:val="24"/>
               </w:rPr>
-              <w:t>number</w:t>
-            </w:r>
-          </w:p>
-        </w:tc>
-        <w:tc>
-          <w:tcPr>
-            <w:tcW w:w="4950" w:type="dxa"/>
+              <w:t>int</w:t>
+            </w:r>
+          </w:p>
+        </w:tc>
+        <w:tc>
+          <w:tcPr>
+            <w:tcW w:w="4563" w:type="dxa"/>
             <w:noWrap/>
             <w:hideMark/>
           </w:tcPr>
@@ -6146,7 +6162,7 @@
         </w:tc>
         <w:tc>
           <w:tcPr>
-            <w:tcW w:w="3095" w:type="dxa"/>
+            <w:tcW w:w="3122" w:type="dxa"/>
             <w:noWrap/>
             <w:hideMark/>
           </w:tcPr>
@@ -6194,13 +6210,13 @@
                 <w:color w:val="000000"/>
                 <w:szCs w:val="24"/>
               </w:rPr>
-              <w:t>number</w:t>
-            </w:r>
-          </w:p>
-        </w:tc>
-        <w:tc>
-          <w:tcPr>
-            <w:tcW w:w="4950" w:type="dxa"/>
+              <w:t>int</w:t>
+            </w:r>
+          </w:p>
+        </w:tc>
+        <w:tc>
+          <w:tcPr>
+            <w:tcW w:w="4563" w:type="dxa"/>
             <w:noWrap/>
             <w:hideMark/>
           </w:tcPr>
@@ -6235,7 +6251,6 @@
                 <w:rFonts w:eastAsia="Times New Roman" w:cs="Times New Roman"/>
                 <w:szCs w:val="24"/>
               </w:rPr>
-              <w:lastRenderedPageBreak/>
               <w:t>Ví dụ: bóng tối – đèn không sáng</w:t>
             </w:r>
           </w:p>
@@ -6269,14 +6284,13 @@
                 <w:color w:val="000000"/>
                 <w:szCs w:val="24"/>
               </w:rPr>
-              <w:lastRenderedPageBreak/>
               <w:t>15</w:t>
             </w:r>
           </w:p>
         </w:tc>
         <w:tc>
           <w:tcPr>
-            <w:tcW w:w="3095" w:type="dxa"/>
+            <w:tcW w:w="3122" w:type="dxa"/>
             <w:noWrap/>
             <w:hideMark/>
           </w:tcPr>
@@ -6324,13 +6338,13 @@
                 <w:color w:val="000000"/>
                 <w:szCs w:val="24"/>
               </w:rPr>
-              <w:t>number</w:t>
-            </w:r>
-          </w:p>
-        </w:tc>
-        <w:tc>
-          <w:tcPr>
-            <w:tcW w:w="4950" w:type="dxa"/>
+              <w:t>int</w:t>
+            </w:r>
+          </w:p>
+        </w:tc>
+        <w:tc>
+          <w:tcPr>
+            <w:tcW w:w="4563" w:type="dxa"/>
             <w:noWrap/>
             <w:hideMark/>
           </w:tcPr>
@@ -6403,7 +6417,7 @@
         </w:tc>
         <w:tc>
           <w:tcPr>
-            <w:tcW w:w="3095" w:type="dxa"/>
+            <w:tcW w:w="3122" w:type="dxa"/>
             <w:noWrap/>
             <w:hideMark/>
           </w:tcPr>
@@ -6451,13 +6465,13 @@
                 <w:color w:val="000000"/>
                 <w:szCs w:val="24"/>
               </w:rPr>
-              <w:t>number</w:t>
-            </w:r>
-          </w:p>
-        </w:tc>
-        <w:tc>
-          <w:tcPr>
-            <w:tcW w:w="4950" w:type="dxa"/>
+              <w:t>int</w:t>
+            </w:r>
+          </w:p>
+        </w:tc>
+        <w:tc>
+          <w:tcPr>
+            <w:tcW w:w="4563" w:type="dxa"/>
             <w:noWrap/>
             <w:hideMark/>
           </w:tcPr>
@@ -6531,7 +6545,7 @@
         </w:tc>
         <w:tc>
           <w:tcPr>
-            <w:tcW w:w="3095" w:type="dxa"/>
+            <w:tcW w:w="3122" w:type="dxa"/>
             <w:noWrap/>
             <w:hideMark/>
           </w:tcPr>
@@ -6579,13 +6593,13 @@
                 <w:color w:val="000000"/>
                 <w:szCs w:val="24"/>
               </w:rPr>
-              <w:t>number</w:t>
-            </w:r>
-          </w:p>
-        </w:tc>
-        <w:tc>
-          <w:tcPr>
-            <w:tcW w:w="4950" w:type="dxa"/>
+              <w:t>int</w:t>
+            </w:r>
+          </w:p>
+        </w:tc>
+        <w:tc>
+          <w:tcPr>
+            <w:tcW w:w="4563" w:type="dxa"/>
             <w:noWrap/>
             <w:hideMark/>
           </w:tcPr>
@@ -6658,7 +6672,7 @@
         </w:tc>
         <w:tc>
           <w:tcPr>
-            <w:tcW w:w="3095" w:type="dxa"/>
+            <w:tcW w:w="3122" w:type="dxa"/>
             <w:noWrap/>
             <w:hideMark/>
           </w:tcPr>
@@ -6706,13 +6720,13 @@
                 <w:color w:val="000000"/>
                 <w:szCs w:val="24"/>
               </w:rPr>
-              <w:t>number</w:t>
-            </w:r>
-          </w:p>
-        </w:tc>
-        <w:tc>
-          <w:tcPr>
-            <w:tcW w:w="4950" w:type="dxa"/>
+              <w:t>int</w:t>
+            </w:r>
+          </w:p>
+        </w:tc>
+        <w:tc>
+          <w:tcPr>
+            <w:tcW w:w="4563" w:type="dxa"/>
             <w:noWrap/>
             <w:hideMark/>
           </w:tcPr>
@@ -6786,7 +6800,7 @@
         </w:tc>
         <w:tc>
           <w:tcPr>
-            <w:tcW w:w="3095" w:type="dxa"/>
+            <w:tcW w:w="3122" w:type="dxa"/>
             <w:noWrap/>
             <w:hideMark/>
           </w:tcPr>
@@ -6834,13 +6848,13 @@
                 <w:color w:val="000000"/>
                 <w:szCs w:val="24"/>
               </w:rPr>
-              <w:t>number</w:t>
-            </w:r>
-          </w:p>
-        </w:tc>
-        <w:tc>
-          <w:tcPr>
-            <w:tcW w:w="4950" w:type="dxa"/>
+              <w:t>int</w:t>
+            </w:r>
+          </w:p>
+        </w:tc>
+        <w:tc>
+          <w:tcPr>
+            <w:tcW w:w="4563" w:type="dxa"/>
             <w:noWrap/>
             <w:hideMark/>
           </w:tcPr>
@@ -6896,7 +6910,7 @@
         </w:tc>
         <w:tc>
           <w:tcPr>
-            <w:tcW w:w="3095" w:type="dxa"/>
+            <w:tcW w:w="3122" w:type="dxa"/>
             <w:noWrap/>
             <w:hideMark/>
           </w:tcPr>
@@ -6944,13 +6958,13 @@
                 <w:color w:val="000000"/>
                 <w:szCs w:val="24"/>
               </w:rPr>
-              <w:t>number</w:t>
-            </w:r>
-          </w:p>
-        </w:tc>
-        <w:tc>
-          <w:tcPr>
-            <w:tcW w:w="4950" w:type="dxa"/>
+              <w:t>int</w:t>
+            </w:r>
+          </w:p>
+        </w:tc>
+        <w:tc>
+          <w:tcPr>
+            <w:tcW w:w="4563" w:type="dxa"/>
             <w:noWrap/>
             <w:hideMark/>
           </w:tcPr>
@@ -7006,7 +7020,7 @@
         </w:tc>
         <w:tc>
           <w:tcPr>
-            <w:tcW w:w="3095" w:type="dxa"/>
+            <w:tcW w:w="3122" w:type="dxa"/>
             <w:noWrap/>
           </w:tcPr>
           <w:p>
@@ -7058,7 +7072,7 @@
         </w:tc>
         <w:tc>
           <w:tcPr>
-            <w:tcW w:w="4950" w:type="dxa"/>
+            <w:tcW w:w="4563" w:type="dxa"/>
             <w:noWrap/>
           </w:tcPr>
           <w:p>
@@ -7081,6 +7095,22 @@
         </w:tc>
       </w:tr>
     </w:tbl>
+    <w:p/>
+    <w:p/>
+    <w:p/>
+    <w:p/>
+    <w:p/>
+    <w:p/>
+    <w:p/>
+    <w:p/>
+    <w:p/>
+    <w:p/>
+    <w:p/>
+    <w:p/>
+    <w:p/>
+    <w:p/>
+    <w:p/>
+    <w:p/>
     <w:p/>
     <w:p>
       <w:pPr>
@@ -7092,15 +7122,17 @@
         <w:rPr>
           <w:b/>
           <w:bCs/>
+          <w:color w:val="FF0000"/>
           <w:sz w:val="28"/>
           <w:szCs w:val="24"/>
         </w:rPr>
       </w:pPr>
-      <w:bookmarkStart w:id="19" w:name="_Toc85748783"/>
+      <w:bookmarkStart w:id="19" w:name="_Toc86949582"/>
       <w:r>
         <w:rPr>
           <w:b/>
           <w:bCs/>
+          <w:color w:val="FF0000"/>
           <w:sz w:val="28"/>
           <w:szCs w:val="24"/>
         </w:rPr>
@@ -7111,14 +7143,14 @@
     <w:tbl>
       <w:tblPr>
         <w:tblStyle w:val="GridTable4-Accent1"/>
-        <w:tblW w:w="9764" w:type="dxa"/>
+        <w:tblW w:w="10345" w:type="dxa"/>
         <w:tblLook w:val="04A0" w:firstRow="1" w:lastRow="0" w:firstColumn="1" w:lastColumn="0" w:noHBand="0" w:noVBand="1"/>
       </w:tblPr>
       <w:tblGrid>
         <w:gridCol w:w="821"/>
-        <w:gridCol w:w="3979"/>
+        <w:gridCol w:w="3764"/>
         <w:gridCol w:w="1315"/>
-        <w:gridCol w:w="3649"/>
+        <w:gridCol w:w="4445"/>
       </w:tblGrid>
       <w:tr>
         <w:trPr>
@@ -7132,18 +7164,21 @@
           </w:tcPr>
           <w:p>
             <w:pPr>
-              <w:jc w:val="center"/>
-              <w:rPr>
-                <w:rFonts w:cs="Times New Roman"/>
-                <w:b w:val="0"/>
-                <w:bCs w:val="0"/>
-                <w:szCs w:val="24"/>
-              </w:rPr>
-            </w:pPr>
-            <w:r>
-              <w:rPr>
-                <w:rFonts w:cs="Times New Roman"/>
-                <w:szCs w:val="24"/>
+              <w:spacing w:after="0" w:line="240" w:lineRule="auto"/>
+              <w:jc w:val="center"/>
+              <w:rPr>
+                <w:rFonts w:eastAsia="Times New Roman" w:cs="Times New Roman"/>
+                <w:color w:val="FFFFFF"/>
+                <w:sz w:val="28"/>
+                <w:szCs w:val="28"/>
+              </w:rPr>
+            </w:pPr>
+            <w:r>
+              <w:rPr>
+                <w:rFonts w:eastAsia="Times New Roman" w:cs="Times New Roman"/>
+                <w:color w:val="FFFFFF"/>
+                <w:sz w:val="28"/>
+                <w:szCs w:val="28"/>
               </w:rPr>
               <w:t>STT</w:t>
             </w:r>
@@ -7151,23 +7186,26 @@
         </w:tc>
         <w:tc>
           <w:tcPr>
-            <w:tcW w:w="3979" w:type="dxa"/>
-          </w:tcPr>
-          <w:p>
-            <w:pPr>
+            <w:tcW w:w="3764" w:type="dxa"/>
+          </w:tcPr>
+          <w:p>
+            <w:pPr>
+              <w:spacing w:after="0" w:line="240" w:lineRule="auto"/>
               <w:jc w:val="center"/>
               <w:cnfStyle w:val="100000000000" w:firstRow="1" w:lastRow="0" w:firstColumn="0" w:lastColumn="0" w:oddVBand="0" w:evenVBand="0" w:oddHBand="0" w:evenHBand="0" w:firstRowFirstColumn="0" w:firstRowLastColumn="0" w:lastRowFirstColumn="0" w:lastRowLastColumn="0"/>
               <w:rPr>
-                <w:rFonts w:cs="Times New Roman"/>
-                <w:b w:val="0"/>
-                <w:bCs w:val="0"/>
-                <w:szCs w:val="24"/>
-              </w:rPr>
-            </w:pPr>
-            <w:r>
-              <w:rPr>
-                <w:rFonts w:cs="Times New Roman"/>
-                <w:szCs w:val="24"/>
+                <w:rFonts w:eastAsia="Times New Roman" w:cs="Times New Roman"/>
+                <w:color w:val="FFFFFF"/>
+                <w:sz w:val="28"/>
+                <w:szCs w:val="28"/>
+              </w:rPr>
+            </w:pPr>
+            <w:r>
+              <w:rPr>
+                <w:rFonts w:eastAsia="Times New Roman" w:cs="Times New Roman"/>
+                <w:color w:val="FFFFFF"/>
+                <w:sz w:val="28"/>
+                <w:szCs w:val="28"/>
               </w:rPr>
               <w:t>Thuộc tính</w:t>
             </w:r>
@@ -7179,19 +7217,22 @@
           </w:tcPr>
           <w:p>
             <w:pPr>
+              <w:spacing w:after="0" w:line="240" w:lineRule="auto"/>
               <w:jc w:val="center"/>
               <w:cnfStyle w:val="100000000000" w:firstRow="1" w:lastRow="0" w:firstColumn="0" w:lastColumn="0" w:oddVBand="0" w:evenVBand="0" w:oddHBand="0" w:evenHBand="0" w:firstRowFirstColumn="0" w:firstRowLastColumn="0" w:lastRowFirstColumn="0" w:lastRowLastColumn="0"/>
               <w:rPr>
-                <w:rFonts w:cs="Times New Roman"/>
-                <w:b w:val="0"/>
-                <w:bCs w:val="0"/>
-                <w:szCs w:val="24"/>
-              </w:rPr>
-            </w:pPr>
-            <w:r>
-              <w:rPr>
-                <w:rFonts w:cs="Times New Roman"/>
-                <w:szCs w:val="24"/>
+                <w:rFonts w:eastAsia="Times New Roman" w:cs="Times New Roman"/>
+                <w:color w:val="FFFFFF"/>
+                <w:sz w:val="28"/>
+                <w:szCs w:val="28"/>
+              </w:rPr>
+            </w:pPr>
+            <w:r>
+              <w:rPr>
+                <w:rFonts w:eastAsia="Times New Roman" w:cs="Times New Roman"/>
+                <w:color w:val="FFFFFF"/>
+                <w:sz w:val="28"/>
+                <w:szCs w:val="28"/>
               </w:rPr>
               <w:t>Kiểu dữ liệu</w:t>
             </w:r>
@@ -7199,23 +7240,26 @@
         </w:tc>
         <w:tc>
           <w:tcPr>
-            <w:tcW w:w="3649" w:type="dxa"/>
-          </w:tcPr>
-          <w:p>
-            <w:pPr>
+            <w:tcW w:w="4445" w:type="dxa"/>
+          </w:tcPr>
+          <w:p>
+            <w:pPr>
+              <w:spacing w:after="0" w:line="240" w:lineRule="auto"/>
               <w:jc w:val="center"/>
               <w:cnfStyle w:val="100000000000" w:firstRow="1" w:lastRow="0" w:firstColumn="0" w:lastColumn="0" w:oddVBand="0" w:evenVBand="0" w:oddHBand="0" w:evenHBand="0" w:firstRowFirstColumn="0" w:firstRowLastColumn="0" w:lastRowFirstColumn="0" w:lastRowLastColumn="0"/>
               <w:rPr>
-                <w:rFonts w:cs="Times New Roman"/>
-                <w:b w:val="0"/>
-                <w:bCs w:val="0"/>
-                <w:szCs w:val="24"/>
-              </w:rPr>
-            </w:pPr>
-            <w:r>
-              <w:rPr>
-                <w:rFonts w:cs="Times New Roman"/>
-                <w:szCs w:val="24"/>
+                <w:rFonts w:eastAsia="Times New Roman" w:cs="Times New Roman"/>
+                <w:color w:val="FFFFFF"/>
+                <w:sz w:val="28"/>
+                <w:szCs w:val="28"/>
+              </w:rPr>
+            </w:pPr>
+            <w:r>
+              <w:rPr>
+                <w:rFonts w:eastAsia="Times New Roman" w:cs="Times New Roman"/>
+                <w:color w:val="FFFFFF"/>
+                <w:sz w:val="28"/>
+                <w:szCs w:val="28"/>
               </w:rPr>
               <w:t>Mô tả</w:t>
             </w:r>
@@ -7251,7 +7295,7 @@
         </w:tc>
         <w:tc>
           <w:tcPr>
-            <w:tcW w:w="3979" w:type="dxa"/>
+            <w:tcW w:w="3764" w:type="dxa"/>
           </w:tcPr>
           <w:p>
             <w:pPr>
@@ -7295,7 +7339,7 @@
         </w:tc>
         <w:tc>
           <w:tcPr>
-            <w:tcW w:w="3649" w:type="dxa"/>
+            <w:tcW w:w="4445" w:type="dxa"/>
           </w:tcPr>
           <w:p>
             <w:pPr>
@@ -7344,7 +7388,7 @@
         </w:tc>
         <w:tc>
           <w:tcPr>
-            <w:tcW w:w="3979" w:type="dxa"/>
+            <w:tcW w:w="3764" w:type="dxa"/>
           </w:tcPr>
           <w:p>
             <w:pPr>
@@ -7401,7 +7445,7 @@
         </w:tc>
         <w:tc>
           <w:tcPr>
-            <w:tcW w:w="3649" w:type="dxa"/>
+            <w:tcW w:w="4445" w:type="dxa"/>
           </w:tcPr>
           <w:p>
             <w:pPr>
@@ -7450,7 +7494,7 @@
         </w:tc>
         <w:tc>
           <w:tcPr>
-            <w:tcW w:w="3979" w:type="dxa"/>
+            <w:tcW w:w="3764" w:type="dxa"/>
           </w:tcPr>
           <w:p>
             <w:pPr>
@@ -7506,7 +7550,7 @@
         </w:tc>
         <w:tc>
           <w:tcPr>
-            <w:tcW w:w="3649" w:type="dxa"/>
+            <w:tcW w:w="4445" w:type="dxa"/>
           </w:tcPr>
           <w:p>
             <w:pPr>
@@ -7569,7 +7613,7 @@
         </w:tc>
         <w:tc>
           <w:tcPr>
-            <w:tcW w:w="3979" w:type="dxa"/>
+            <w:tcW w:w="3764" w:type="dxa"/>
           </w:tcPr>
           <w:p>
             <w:pPr>
@@ -7625,7 +7669,7 @@
         </w:tc>
         <w:tc>
           <w:tcPr>
-            <w:tcW w:w="3649" w:type="dxa"/>
+            <w:tcW w:w="4445" w:type="dxa"/>
           </w:tcPr>
           <w:p>
             <w:pPr>
@@ -7688,7 +7732,7 @@
         </w:tc>
         <w:tc>
           <w:tcPr>
-            <w:tcW w:w="3979" w:type="dxa"/>
+            <w:tcW w:w="3764" w:type="dxa"/>
           </w:tcPr>
           <w:p>
             <w:pPr>
@@ -7744,7 +7788,7 @@
         </w:tc>
         <w:tc>
           <w:tcPr>
-            <w:tcW w:w="3649" w:type="dxa"/>
+            <w:tcW w:w="4445" w:type="dxa"/>
           </w:tcPr>
           <w:p>
             <w:pPr>
@@ -7795,7 +7839,7 @@
         </w:tc>
         <w:tc>
           <w:tcPr>
-            <w:tcW w:w="3979" w:type="dxa"/>
+            <w:tcW w:w="3764" w:type="dxa"/>
           </w:tcPr>
           <w:p>
             <w:pPr>
@@ -7851,7 +7895,7 @@
         </w:tc>
         <w:tc>
           <w:tcPr>
-            <w:tcW w:w="3649" w:type="dxa"/>
+            <w:tcW w:w="4445" w:type="dxa"/>
           </w:tcPr>
           <w:p>
             <w:pPr>
@@ -7896,14 +7940,13 @@
                 <w:rFonts w:cs="Times New Roman"/>
                 <w:szCs w:val="24"/>
               </w:rPr>
-              <w:lastRenderedPageBreak/>
               <w:t>7</w:t>
             </w:r>
           </w:p>
         </w:tc>
         <w:tc>
           <w:tcPr>
-            <w:tcW w:w="3979" w:type="dxa"/>
+            <w:tcW w:w="3764" w:type="dxa"/>
           </w:tcPr>
           <w:p>
             <w:pPr>
@@ -7959,7 +8002,7 @@
         </w:tc>
         <w:tc>
           <w:tcPr>
-            <w:tcW w:w="3649" w:type="dxa"/>
+            <w:tcW w:w="4445" w:type="dxa"/>
           </w:tcPr>
           <w:p>
             <w:pPr>
@@ -8005,7 +8048,7 @@
         </w:tc>
         <w:tc>
           <w:tcPr>
-            <w:tcW w:w="3979" w:type="dxa"/>
+            <w:tcW w:w="3764" w:type="dxa"/>
           </w:tcPr>
           <w:p>
             <w:pPr>
@@ -8044,7 +8087,7 @@
           </w:tcPr>
           <w:p>
             <w:pPr>
-              <w:ind w:left="-647" w:firstLine="5"/>
+              <w:ind w:firstLine="5"/>
               <w:jc w:val="center"/>
               <w:cnfStyle w:val="000000000000" w:firstRow="0" w:lastRow="0" w:firstColumn="0" w:lastColumn="0" w:oddVBand="0" w:evenVBand="0" w:oddHBand="0" w:evenHBand="0" w:firstRowFirstColumn="0" w:firstRowLastColumn="0" w:lastRowFirstColumn="0" w:lastRowLastColumn="0"/>
               <w:rPr>
@@ -8063,7 +8106,7 @@
         </w:tc>
         <w:tc>
           <w:tcPr>
-            <w:tcW w:w="3649" w:type="dxa"/>
+            <w:tcW w:w="4445" w:type="dxa"/>
           </w:tcPr>
           <w:p>
             <w:pPr>
@@ -8133,7 +8176,7 @@
         </w:tc>
         <w:tc>
           <w:tcPr>
-            <w:tcW w:w="3979" w:type="dxa"/>
+            <w:tcW w:w="3764" w:type="dxa"/>
           </w:tcPr>
           <w:p>
             <w:pPr>
@@ -8189,7 +8232,7 @@
         </w:tc>
         <w:tc>
           <w:tcPr>
-            <w:tcW w:w="3649" w:type="dxa"/>
+            <w:tcW w:w="4445" w:type="dxa"/>
           </w:tcPr>
           <w:p>
             <w:pPr>
@@ -8222,6 +8265,7 @@
                 <w:rFonts w:cs="Times New Roman"/>
                 <w:szCs w:val="24"/>
               </w:rPr>
+              <w:lastRenderedPageBreak/>
               <w:t>Lưu ý: UK đi xe bên tay trái.</w:t>
             </w:r>
           </w:p>
@@ -8246,13 +8290,14 @@
                 <w:rFonts w:cs="Times New Roman"/>
                 <w:szCs w:val="24"/>
               </w:rPr>
+              <w:lastRenderedPageBreak/>
               <w:t>10</w:t>
             </w:r>
           </w:p>
         </w:tc>
         <w:tc>
           <w:tcPr>
-            <w:tcW w:w="3979" w:type="dxa"/>
+            <w:tcW w:w="3764" w:type="dxa"/>
           </w:tcPr>
           <w:p>
             <w:pPr>
@@ -8308,7 +8353,7 @@
         </w:tc>
         <w:tc>
           <w:tcPr>
-            <w:tcW w:w="3649" w:type="dxa"/>
+            <w:tcW w:w="4445" w:type="dxa"/>
           </w:tcPr>
           <w:p>
             <w:pPr>
@@ -8380,7 +8425,7 @@
         </w:tc>
         <w:tc>
           <w:tcPr>
-            <w:tcW w:w="3979" w:type="dxa"/>
+            <w:tcW w:w="3764" w:type="dxa"/>
           </w:tcPr>
           <w:p>
             <w:pPr>
@@ -8436,7 +8481,7 @@
         </w:tc>
         <w:tc>
           <w:tcPr>
-            <w:tcW w:w="3649" w:type="dxa"/>
+            <w:tcW w:w="4445" w:type="dxa"/>
           </w:tcPr>
           <w:p>
             <w:pPr>
@@ -8484,7 +8529,7 @@
         </w:tc>
         <w:tc>
           <w:tcPr>
-            <w:tcW w:w="3979" w:type="dxa"/>
+            <w:tcW w:w="3764" w:type="dxa"/>
           </w:tcPr>
           <w:p>
             <w:pPr>
@@ -8540,7 +8585,7 @@
         </w:tc>
         <w:tc>
           <w:tcPr>
-            <w:tcW w:w="3649" w:type="dxa"/>
+            <w:tcW w:w="4445" w:type="dxa"/>
           </w:tcPr>
           <w:p>
             <w:pPr>
@@ -8591,7 +8636,7 @@
         </w:tc>
         <w:tc>
           <w:tcPr>
-            <w:tcW w:w="3979" w:type="dxa"/>
+            <w:tcW w:w="3764" w:type="dxa"/>
           </w:tcPr>
           <w:p>
             <w:pPr>
@@ -8647,7 +8692,7 @@
         </w:tc>
         <w:tc>
           <w:tcPr>
-            <w:tcW w:w="3649" w:type="dxa"/>
+            <w:tcW w:w="4445" w:type="dxa"/>
           </w:tcPr>
           <w:p>
             <w:pPr>
@@ -8736,7 +8781,7 @@
         </w:tc>
         <w:tc>
           <w:tcPr>
-            <w:tcW w:w="3979" w:type="dxa"/>
+            <w:tcW w:w="3764" w:type="dxa"/>
           </w:tcPr>
           <w:p>
             <w:pPr>
@@ -8792,7 +8837,7 @@
         </w:tc>
         <w:tc>
           <w:tcPr>
-            <w:tcW w:w="3649" w:type="dxa"/>
+            <w:tcW w:w="4445" w:type="dxa"/>
           </w:tcPr>
           <w:p>
             <w:pPr>
@@ -8838,14 +8883,13 @@
                 <w:rFonts w:cs="Times New Roman"/>
                 <w:szCs w:val="24"/>
               </w:rPr>
-              <w:lastRenderedPageBreak/>
               <w:t>15</w:t>
             </w:r>
           </w:p>
         </w:tc>
         <w:tc>
           <w:tcPr>
-            <w:tcW w:w="3979" w:type="dxa"/>
+            <w:tcW w:w="3764" w:type="dxa"/>
           </w:tcPr>
           <w:p>
             <w:pPr>
@@ -8901,7 +8945,7 @@
         </w:tc>
         <w:tc>
           <w:tcPr>
-            <w:tcW w:w="3649" w:type="dxa"/>
+            <w:tcW w:w="4445" w:type="dxa"/>
           </w:tcPr>
           <w:p>
             <w:pPr>
@@ -8949,7 +8993,7 @@
         </w:tc>
         <w:tc>
           <w:tcPr>
-            <w:tcW w:w="3979" w:type="dxa"/>
+            <w:tcW w:w="3764" w:type="dxa"/>
           </w:tcPr>
           <w:p>
             <w:pPr>
@@ -9005,7 +9049,7 @@
         </w:tc>
         <w:tc>
           <w:tcPr>
-            <w:tcW w:w="3649" w:type="dxa"/>
+            <w:tcW w:w="4445" w:type="dxa"/>
           </w:tcPr>
           <w:p>
             <w:pPr>
@@ -9054,7 +9098,7 @@
         </w:tc>
         <w:tc>
           <w:tcPr>
-            <w:tcW w:w="3979" w:type="dxa"/>
+            <w:tcW w:w="3764" w:type="dxa"/>
           </w:tcPr>
           <w:p>
             <w:pPr>
@@ -9110,7 +9154,7 @@
         </w:tc>
         <w:tc>
           <w:tcPr>
-            <w:tcW w:w="3649" w:type="dxa"/>
+            <w:tcW w:w="4445" w:type="dxa"/>
           </w:tcPr>
           <w:p>
             <w:pPr>
@@ -9159,7 +9203,7 @@
         </w:tc>
         <w:tc>
           <w:tcPr>
-            <w:tcW w:w="3979" w:type="dxa"/>
+            <w:tcW w:w="3764" w:type="dxa"/>
           </w:tcPr>
           <w:p>
             <w:pPr>
@@ -9205,7 +9249,7 @@
         </w:tc>
         <w:tc>
           <w:tcPr>
-            <w:tcW w:w="3649" w:type="dxa"/>
+            <w:tcW w:w="4445" w:type="dxa"/>
           </w:tcPr>
           <w:p>
             <w:pPr>
@@ -9254,7 +9298,7 @@
         </w:tc>
         <w:tc>
           <w:tcPr>
-            <w:tcW w:w="3979" w:type="dxa"/>
+            <w:tcW w:w="3764" w:type="dxa"/>
           </w:tcPr>
           <w:p>
             <w:pPr>
@@ -9310,7 +9354,7 @@
         </w:tc>
         <w:tc>
           <w:tcPr>
-            <w:tcW w:w="3649" w:type="dxa"/>
+            <w:tcW w:w="4445" w:type="dxa"/>
           </w:tcPr>
           <w:p>
             <w:pPr>
@@ -9356,7 +9400,7 @@
         </w:tc>
         <w:tc>
           <w:tcPr>
-            <w:tcW w:w="3979" w:type="dxa"/>
+            <w:tcW w:w="3764" w:type="dxa"/>
           </w:tcPr>
           <w:p>
             <w:pPr>
@@ -9412,7 +9456,7 @@
         </w:tc>
         <w:tc>
           <w:tcPr>
-            <w:tcW w:w="3649" w:type="dxa"/>
+            <w:tcW w:w="4445" w:type="dxa"/>
           </w:tcPr>
           <w:p>
             <w:pPr>
@@ -9455,13 +9499,14 @@
                 <w:rFonts w:cs="Times New Roman"/>
                 <w:szCs w:val="24"/>
               </w:rPr>
+              <w:lastRenderedPageBreak/>
               <w:t>21</w:t>
             </w:r>
           </w:p>
         </w:tc>
         <w:tc>
           <w:tcPr>
-            <w:tcW w:w="3979" w:type="dxa"/>
+            <w:tcW w:w="3764" w:type="dxa"/>
           </w:tcPr>
           <w:p>
             <w:pPr>
@@ -9517,7 +9562,7 @@
         </w:tc>
         <w:tc>
           <w:tcPr>
-            <w:tcW w:w="3649" w:type="dxa"/>
+            <w:tcW w:w="4445" w:type="dxa"/>
           </w:tcPr>
           <w:p>
             <w:pPr>
@@ -9550,15 +9595,17 @@
         <w:rPr>
           <w:b/>
           <w:bCs/>
+          <w:color w:val="FF0000"/>
           <w:sz w:val="28"/>
           <w:szCs w:val="24"/>
         </w:rPr>
       </w:pPr>
-      <w:bookmarkStart w:id="20" w:name="_Toc85748784"/>
+      <w:bookmarkStart w:id="20" w:name="_Toc86949583"/>
       <w:r>
         <w:rPr>
           <w:b/>
           <w:bCs/>
+          <w:color w:val="FF0000"/>
           <w:sz w:val="28"/>
           <w:szCs w:val="24"/>
         </w:rPr>
@@ -9569,14 +9616,15 @@
     <w:tbl>
       <w:tblPr>
         <w:tblStyle w:val="GridTable4-Accent1"/>
-        <w:tblW w:w="0" w:type="auto"/>
+        <w:tblW w:w="10303" w:type="dxa"/>
+        <w:tblLayout w:type="fixed"/>
         <w:tblLook w:val="04A0" w:firstRow="1" w:lastRow="0" w:firstColumn="1" w:lastColumn="0" w:noHBand="0" w:noVBand="1"/>
       </w:tblPr>
       <w:tblGrid>
-        <w:gridCol w:w="757"/>
-        <w:gridCol w:w="4055"/>
-        <w:gridCol w:w="1213"/>
-        <w:gridCol w:w="3325"/>
+        <w:gridCol w:w="805"/>
+        <w:gridCol w:w="3828"/>
+        <w:gridCol w:w="1350"/>
+        <w:gridCol w:w="4320"/>
       </w:tblGrid>
       <w:tr>
         <w:trPr>
@@ -9586,22 +9634,25 @@
         <w:tc>
           <w:tcPr>
             <w:cnfStyle w:val="001000000000" w:firstRow="0" w:lastRow="0" w:firstColumn="1" w:lastColumn="0" w:oddVBand="0" w:evenVBand="0" w:oddHBand="0" w:evenHBand="0" w:firstRowFirstColumn="0" w:firstRowLastColumn="0" w:lastRowFirstColumn="0" w:lastRowLastColumn="0"/>
-            <w:tcW w:w="757" w:type="dxa"/>
-          </w:tcPr>
-          <w:p>
-            <w:pPr>
-              <w:jc w:val="center"/>
-              <w:rPr>
-                <w:rFonts w:cs="Times New Roman"/>
-                <w:b w:val="0"/>
-                <w:bCs w:val="0"/>
-                <w:szCs w:val="24"/>
-              </w:rPr>
-            </w:pPr>
-            <w:r>
-              <w:rPr>
-                <w:rFonts w:cs="Times New Roman"/>
-                <w:szCs w:val="24"/>
+            <w:tcW w:w="805" w:type="dxa"/>
+          </w:tcPr>
+          <w:p>
+            <w:pPr>
+              <w:spacing w:after="0" w:line="240" w:lineRule="auto"/>
+              <w:jc w:val="center"/>
+              <w:rPr>
+                <w:rFonts w:eastAsia="Times New Roman" w:cs="Times New Roman"/>
+                <w:color w:val="FFFFFF"/>
+                <w:sz w:val="28"/>
+                <w:szCs w:val="28"/>
+              </w:rPr>
+            </w:pPr>
+            <w:r>
+              <w:rPr>
+                <w:rFonts w:eastAsia="Times New Roman" w:cs="Times New Roman"/>
+                <w:color w:val="FFFFFF"/>
+                <w:sz w:val="28"/>
+                <w:szCs w:val="28"/>
               </w:rPr>
               <w:t>STT</w:t>
             </w:r>
@@ -9609,23 +9660,26 @@
         </w:tc>
         <w:tc>
           <w:tcPr>
-            <w:tcW w:w="4055" w:type="dxa"/>
-          </w:tcPr>
-          <w:p>
-            <w:pPr>
+            <w:tcW w:w="3828" w:type="dxa"/>
+          </w:tcPr>
+          <w:p>
+            <w:pPr>
+              <w:spacing w:after="0" w:line="240" w:lineRule="auto"/>
               <w:jc w:val="center"/>
               <w:cnfStyle w:val="100000000000" w:firstRow="1" w:lastRow="0" w:firstColumn="0" w:lastColumn="0" w:oddVBand="0" w:evenVBand="0" w:oddHBand="0" w:evenHBand="0" w:firstRowFirstColumn="0" w:firstRowLastColumn="0" w:lastRowFirstColumn="0" w:lastRowLastColumn="0"/>
               <w:rPr>
-                <w:rFonts w:cs="Times New Roman"/>
-                <w:b w:val="0"/>
-                <w:bCs w:val="0"/>
-                <w:szCs w:val="24"/>
-              </w:rPr>
-            </w:pPr>
-            <w:r>
-              <w:rPr>
-                <w:rFonts w:cs="Times New Roman"/>
-                <w:szCs w:val="24"/>
+                <w:rFonts w:eastAsia="Times New Roman" w:cs="Times New Roman"/>
+                <w:color w:val="FFFFFF"/>
+                <w:sz w:val="28"/>
+                <w:szCs w:val="28"/>
+              </w:rPr>
+            </w:pPr>
+            <w:r>
+              <w:rPr>
+                <w:rFonts w:eastAsia="Times New Roman" w:cs="Times New Roman"/>
+                <w:color w:val="FFFFFF"/>
+                <w:sz w:val="28"/>
+                <w:szCs w:val="28"/>
               </w:rPr>
               <w:t>Thuộc tính</w:t>
             </w:r>
@@ -9633,23 +9687,26 @@
         </w:tc>
         <w:tc>
           <w:tcPr>
-            <w:tcW w:w="1213" w:type="dxa"/>
-          </w:tcPr>
-          <w:p>
-            <w:pPr>
+            <w:tcW w:w="1350" w:type="dxa"/>
+          </w:tcPr>
+          <w:p>
+            <w:pPr>
+              <w:spacing w:after="0" w:line="240" w:lineRule="auto"/>
               <w:jc w:val="center"/>
               <w:cnfStyle w:val="100000000000" w:firstRow="1" w:lastRow="0" w:firstColumn="0" w:lastColumn="0" w:oddVBand="0" w:evenVBand="0" w:oddHBand="0" w:evenHBand="0" w:firstRowFirstColumn="0" w:firstRowLastColumn="0" w:lastRowFirstColumn="0" w:lastRowLastColumn="0"/>
               <w:rPr>
-                <w:rFonts w:cs="Times New Roman"/>
-                <w:b w:val="0"/>
-                <w:bCs w:val="0"/>
-                <w:szCs w:val="24"/>
-              </w:rPr>
-            </w:pPr>
-            <w:r>
-              <w:rPr>
-                <w:rFonts w:cs="Times New Roman"/>
-                <w:szCs w:val="24"/>
+                <w:rFonts w:eastAsia="Times New Roman" w:cs="Times New Roman"/>
+                <w:color w:val="FFFFFF"/>
+                <w:sz w:val="28"/>
+                <w:szCs w:val="28"/>
+              </w:rPr>
+            </w:pPr>
+            <w:r>
+              <w:rPr>
+                <w:rFonts w:eastAsia="Times New Roman" w:cs="Times New Roman"/>
+                <w:color w:val="FFFFFF"/>
+                <w:sz w:val="28"/>
+                <w:szCs w:val="28"/>
               </w:rPr>
               <w:t>Kiểu dữ liệu</w:t>
             </w:r>
@@ -9657,23 +9714,26 @@
         </w:tc>
         <w:tc>
           <w:tcPr>
-            <w:tcW w:w="3325" w:type="dxa"/>
-          </w:tcPr>
-          <w:p>
-            <w:pPr>
+            <w:tcW w:w="4320" w:type="dxa"/>
+          </w:tcPr>
+          <w:p>
+            <w:pPr>
+              <w:spacing w:after="0" w:line="240" w:lineRule="auto"/>
               <w:jc w:val="center"/>
               <w:cnfStyle w:val="100000000000" w:firstRow="1" w:lastRow="0" w:firstColumn="0" w:lastColumn="0" w:oddVBand="0" w:evenVBand="0" w:oddHBand="0" w:evenHBand="0" w:firstRowFirstColumn="0" w:firstRowLastColumn="0" w:lastRowFirstColumn="0" w:lastRowLastColumn="0"/>
               <w:rPr>
-                <w:rFonts w:cs="Times New Roman"/>
-                <w:b w:val="0"/>
-                <w:bCs w:val="0"/>
-                <w:szCs w:val="24"/>
-              </w:rPr>
-            </w:pPr>
-            <w:r>
-              <w:rPr>
-                <w:rFonts w:cs="Times New Roman"/>
-                <w:szCs w:val="24"/>
+                <w:rFonts w:eastAsia="Times New Roman" w:cs="Times New Roman"/>
+                <w:color w:val="FFFFFF"/>
+                <w:sz w:val="28"/>
+                <w:szCs w:val="28"/>
+              </w:rPr>
+            </w:pPr>
+            <w:r>
+              <w:rPr>
+                <w:rFonts w:eastAsia="Times New Roman" w:cs="Times New Roman"/>
+                <w:color w:val="FFFFFF"/>
+                <w:sz w:val="28"/>
+                <w:szCs w:val="28"/>
               </w:rPr>
               <w:t>Mô tả</w:t>
             </w:r>
@@ -9688,7 +9748,7 @@
         <w:tc>
           <w:tcPr>
             <w:cnfStyle w:val="001000000000" w:firstRow="0" w:lastRow="0" w:firstColumn="1" w:lastColumn="0" w:oddVBand="0" w:evenVBand="0" w:oddHBand="0" w:evenHBand="0" w:firstRowFirstColumn="0" w:firstRowLastColumn="0" w:lastRowFirstColumn="0" w:lastRowLastColumn="0"/>
-            <w:tcW w:w="757" w:type="dxa"/>
+            <w:tcW w:w="805" w:type="dxa"/>
           </w:tcPr>
           <w:p>
             <w:pPr>
@@ -9709,7 +9769,7 @@
         </w:tc>
         <w:tc>
           <w:tcPr>
-            <w:tcW w:w="4055" w:type="dxa"/>
+            <w:tcW w:w="3828" w:type="dxa"/>
           </w:tcPr>
           <w:p>
             <w:pPr>
@@ -9731,7 +9791,7 @@
         </w:tc>
         <w:tc>
           <w:tcPr>
-            <w:tcW w:w="1213" w:type="dxa"/>
+            <w:tcW w:w="1350" w:type="dxa"/>
           </w:tcPr>
           <w:p>
             <w:pPr>
@@ -9753,7 +9813,7 @@
         </w:tc>
         <w:tc>
           <w:tcPr>
-            <w:tcW w:w="3325" w:type="dxa"/>
+            <w:tcW w:w="4320" w:type="dxa"/>
           </w:tcPr>
           <w:p>
             <w:pPr>
@@ -9781,7 +9841,7 @@
         <w:tc>
           <w:tcPr>
             <w:cnfStyle w:val="001000000000" w:firstRow="0" w:lastRow="0" w:firstColumn="1" w:lastColumn="0" w:oddVBand="0" w:evenVBand="0" w:oddHBand="0" w:evenHBand="0" w:firstRowFirstColumn="0" w:firstRowLastColumn="0" w:lastRowFirstColumn="0" w:lastRowLastColumn="0"/>
-            <w:tcW w:w="757" w:type="dxa"/>
+            <w:tcW w:w="805" w:type="dxa"/>
           </w:tcPr>
           <w:p>
             <w:pPr>
@@ -9802,7 +9862,7 @@
         </w:tc>
         <w:tc>
           <w:tcPr>
-            <w:tcW w:w="4055" w:type="dxa"/>
+            <w:tcW w:w="3828" w:type="dxa"/>
           </w:tcPr>
           <w:p>
             <w:pPr>
@@ -9837,7 +9897,7 @@
         </w:tc>
         <w:tc>
           <w:tcPr>
-            <w:tcW w:w="1213" w:type="dxa"/>
+            <w:tcW w:w="1350" w:type="dxa"/>
           </w:tcPr>
           <w:p>
             <w:pPr>
@@ -9859,7 +9919,7 @@
         </w:tc>
         <w:tc>
           <w:tcPr>
-            <w:tcW w:w="3325" w:type="dxa"/>
+            <w:tcW w:w="4320" w:type="dxa"/>
           </w:tcPr>
           <w:p>
             <w:pPr>
@@ -9887,7 +9947,7 @@
         <w:tc>
           <w:tcPr>
             <w:cnfStyle w:val="001000000000" w:firstRow="0" w:lastRow="0" w:firstColumn="1" w:lastColumn="0" w:oddVBand="0" w:evenVBand="0" w:oddHBand="0" w:evenHBand="0" w:firstRowFirstColumn="0" w:firstRowLastColumn="0" w:lastRowFirstColumn="0" w:lastRowLastColumn="0"/>
-            <w:tcW w:w="757" w:type="dxa"/>
+            <w:tcW w:w="805" w:type="dxa"/>
           </w:tcPr>
           <w:p>
             <w:pPr>
@@ -9908,7 +9968,7 @@
         </w:tc>
         <w:tc>
           <w:tcPr>
-            <w:tcW w:w="4055" w:type="dxa"/>
+            <w:tcW w:w="3828" w:type="dxa"/>
           </w:tcPr>
           <w:p>
             <w:pPr>
@@ -9942,7 +10002,7 @@
         </w:tc>
         <w:tc>
           <w:tcPr>
-            <w:tcW w:w="1213" w:type="dxa"/>
+            <w:tcW w:w="1350" w:type="dxa"/>
           </w:tcPr>
           <w:p>
             <w:pPr>
@@ -9964,7 +10024,7 @@
         </w:tc>
         <w:tc>
           <w:tcPr>
-            <w:tcW w:w="3325" w:type="dxa"/>
+            <w:tcW w:w="4320" w:type="dxa"/>
           </w:tcPr>
           <w:p>
             <w:pPr>
@@ -9989,29 +10049,28 @@
         <w:tc>
           <w:tcPr>
             <w:cnfStyle w:val="001000000000" w:firstRow="0" w:lastRow="0" w:firstColumn="1" w:lastColumn="0" w:oddVBand="0" w:evenVBand="0" w:oddHBand="0" w:evenHBand="0" w:firstRowFirstColumn="0" w:firstRowLastColumn="0" w:lastRowFirstColumn="0" w:lastRowLastColumn="0"/>
-            <w:tcW w:w="757" w:type="dxa"/>
-          </w:tcPr>
-          <w:p>
-            <w:pPr>
-              <w:jc w:val="center"/>
-              <w:rPr>
-                <w:rFonts w:cs="Times New Roman"/>
-                <w:szCs w:val="24"/>
-              </w:rPr>
-            </w:pPr>
-            <w:r>
-              <w:rPr>
-                <w:rFonts w:cs="Times New Roman"/>
-                <w:szCs w:val="24"/>
-              </w:rPr>
-              <w:lastRenderedPageBreak/>
+            <w:tcW w:w="805" w:type="dxa"/>
+          </w:tcPr>
+          <w:p>
+            <w:pPr>
+              <w:jc w:val="center"/>
+              <w:rPr>
+                <w:rFonts w:cs="Times New Roman"/>
+                <w:szCs w:val="24"/>
+              </w:rPr>
+            </w:pPr>
+            <w:r>
+              <w:rPr>
+                <w:rFonts w:cs="Times New Roman"/>
+                <w:szCs w:val="24"/>
+              </w:rPr>
               <w:t>4</w:t>
             </w:r>
           </w:p>
         </w:tc>
         <w:tc>
           <w:tcPr>
-            <w:tcW w:w="4055" w:type="dxa"/>
+            <w:tcW w:w="3828" w:type="dxa"/>
           </w:tcPr>
           <w:p>
             <w:pPr>
@@ -10045,7 +10104,7 @@
         </w:tc>
         <w:tc>
           <w:tcPr>
-            <w:tcW w:w="1213" w:type="dxa"/>
+            <w:tcW w:w="1350" w:type="dxa"/>
           </w:tcPr>
           <w:p>
             <w:pPr>
@@ -10067,7 +10126,7 @@
         </w:tc>
         <w:tc>
           <w:tcPr>
-            <w:tcW w:w="3325" w:type="dxa"/>
+            <w:tcW w:w="4320" w:type="dxa"/>
           </w:tcPr>
           <w:p>
             <w:pPr>
@@ -10095,7 +10154,7 @@
         <w:tc>
           <w:tcPr>
             <w:cnfStyle w:val="001000000000" w:firstRow="0" w:lastRow="0" w:firstColumn="1" w:lastColumn="0" w:oddVBand="0" w:evenVBand="0" w:oddHBand="0" w:evenHBand="0" w:firstRowFirstColumn="0" w:firstRowLastColumn="0" w:lastRowFirstColumn="0" w:lastRowLastColumn="0"/>
-            <w:tcW w:w="757" w:type="dxa"/>
+            <w:tcW w:w="805" w:type="dxa"/>
           </w:tcPr>
           <w:p>
             <w:pPr>
@@ -10116,7 +10175,7 @@
         </w:tc>
         <w:tc>
           <w:tcPr>
-            <w:tcW w:w="4055" w:type="dxa"/>
+            <w:tcW w:w="3828" w:type="dxa"/>
           </w:tcPr>
           <w:p>
             <w:pPr>
@@ -10150,7 +10209,7 @@
         </w:tc>
         <w:tc>
           <w:tcPr>
-            <w:tcW w:w="1213" w:type="dxa"/>
+            <w:tcW w:w="1350" w:type="dxa"/>
           </w:tcPr>
           <w:p>
             <w:pPr>
@@ -10172,7 +10231,7 @@
         </w:tc>
         <w:tc>
           <w:tcPr>
-            <w:tcW w:w="3325" w:type="dxa"/>
+            <w:tcW w:w="4320" w:type="dxa"/>
           </w:tcPr>
           <w:p>
             <w:pPr>
@@ -10200,7 +10259,7 @@
         <w:tc>
           <w:tcPr>
             <w:cnfStyle w:val="001000000000" w:firstRow="0" w:lastRow="0" w:firstColumn="1" w:lastColumn="0" w:oddVBand="0" w:evenVBand="0" w:oddHBand="0" w:evenHBand="0" w:firstRowFirstColumn="0" w:firstRowLastColumn="0" w:lastRowFirstColumn="0" w:lastRowLastColumn="0"/>
-            <w:tcW w:w="757" w:type="dxa"/>
+            <w:tcW w:w="805" w:type="dxa"/>
           </w:tcPr>
           <w:p>
             <w:pPr>
@@ -10221,7 +10280,7 @@
         </w:tc>
         <w:tc>
           <w:tcPr>
-            <w:tcW w:w="4055" w:type="dxa"/>
+            <w:tcW w:w="3828" w:type="dxa"/>
           </w:tcPr>
           <w:p>
             <w:pPr>
@@ -10255,7 +10314,7 @@
         </w:tc>
         <w:tc>
           <w:tcPr>
-            <w:tcW w:w="1213" w:type="dxa"/>
+            <w:tcW w:w="1350" w:type="dxa"/>
           </w:tcPr>
           <w:p>
             <w:pPr>
@@ -10277,7 +10336,7 @@
         </w:tc>
         <w:tc>
           <w:tcPr>
-            <w:tcW w:w="3325" w:type="dxa"/>
+            <w:tcW w:w="4320" w:type="dxa"/>
           </w:tcPr>
           <w:p>
             <w:pPr>
@@ -10305,7 +10364,7 @@
         <w:tc>
           <w:tcPr>
             <w:cnfStyle w:val="001000000000" w:firstRow="0" w:lastRow="0" w:firstColumn="1" w:lastColumn="0" w:oddVBand="0" w:evenVBand="0" w:oddHBand="0" w:evenHBand="0" w:firstRowFirstColumn="0" w:firstRowLastColumn="0" w:lastRowFirstColumn="0" w:lastRowLastColumn="0"/>
-            <w:tcW w:w="757" w:type="dxa"/>
+            <w:tcW w:w="805" w:type="dxa"/>
           </w:tcPr>
           <w:p>
             <w:pPr>
@@ -10326,7 +10385,7 @@
         </w:tc>
         <w:tc>
           <w:tcPr>
-            <w:tcW w:w="4055" w:type="dxa"/>
+            <w:tcW w:w="3828" w:type="dxa"/>
           </w:tcPr>
           <w:p>
             <w:pPr>
@@ -10360,7 +10419,7 @@
         </w:tc>
         <w:tc>
           <w:tcPr>
-            <w:tcW w:w="1213" w:type="dxa"/>
+            <w:tcW w:w="1350" w:type="dxa"/>
           </w:tcPr>
           <w:p>
             <w:pPr>
@@ -10382,7 +10441,7 @@
         </w:tc>
         <w:tc>
           <w:tcPr>
-            <w:tcW w:w="3325" w:type="dxa"/>
+            <w:tcW w:w="4320" w:type="dxa"/>
           </w:tcPr>
           <w:p>
             <w:pPr>
@@ -10407,7 +10466,7 @@
         <w:tc>
           <w:tcPr>
             <w:cnfStyle w:val="001000000000" w:firstRow="0" w:lastRow="0" w:firstColumn="1" w:lastColumn="0" w:oddVBand="0" w:evenVBand="0" w:oddHBand="0" w:evenHBand="0" w:firstRowFirstColumn="0" w:firstRowLastColumn="0" w:lastRowFirstColumn="0" w:lastRowLastColumn="0"/>
-            <w:tcW w:w="757" w:type="dxa"/>
+            <w:tcW w:w="805" w:type="dxa"/>
           </w:tcPr>
           <w:p>
             <w:pPr>
@@ -10428,7 +10487,7 @@
         </w:tc>
         <w:tc>
           <w:tcPr>
-            <w:tcW w:w="4055" w:type="dxa"/>
+            <w:tcW w:w="3828" w:type="dxa"/>
           </w:tcPr>
           <w:p>
             <w:pPr>
@@ -10462,11 +10521,11 @@
         </w:tc>
         <w:tc>
           <w:tcPr>
-            <w:tcW w:w="1213" w:type="dxa"/>
-          </w:tcPr>
-          <w:p>
-            <w:pPr>
-              <w:ind w:left="-647" w:firstLine="5"/>
+            <w:tcW w:w="1350" w:type="dxa"/>
+          </w:tcPr>
+          <w:p>
+            <w:pPr>
+              <w:ind w:firstLine="5"/>
               <w:jc w:val="center"/>
               <w:cnfStyle w:val="000000000000" w:firstRow="0" w:lastRow="0" w:firstColumn="0" w:lastColumn="0" w:oddVBand="0" w:evenVBand="0" w:oddHBand="0" w:evenHBand="0" w:firstRowFirstColumn="0" w:firstRowLastColumn="0" w:lastRowFirstColumn="0" w:lastRowLastColumn="0"/>
               <w:rPr>
@@ -10485,7 +10544,7 @@
         </w:tc>
         <w:tc>
           <w:tcPr>
-            <w:tcW w:w="3325" w:type="dxa"/>
+            <w:tcW w:w="4320" w:type="dxa"/>
           </w:tcPr>
           <w:p>
             <w:pPr>
@@ -10513,7 +10572,7 @@
         <w:tc>
           <w:tcPr>
             <w:cnfStyle w:val="001000000000" w:firstRow="0" w:lastRow="0" w:firstColumn="1" w:lastColumn="0" w:oddVBand="0" w:evenVBand="0" w:oddHBand="0" w:evenHBand="0" w:firstRowFirstColumn="0" w:firstRowLastColumn="0" w:lastRowFirstColumn="0" w:lastRowLastColumn="0"/>
-            <w:tcW w:w="757" w:type="dxa"/>
+            <w:tcW w:w="805" w:type="dxa"/>
           </w:tcPr>
           <w:p>
             <w:pPr>
@@ -10534,7 +10593,7 @@
         </w:tc>
         <w:tc>
           <w:tcPr>
-            <w:tcW w:w="4055" w:type="dxa"/>
+            <w:tcW w:w="3828" w:type="dxa"/>
           </w:tcPr>
           <w:p>
             <w:pPr>
@@ -10568,7 +10627,7 @@
         </w:tc>
         <w:tc>
           <w:tcPr>
-            <w:tcW w:w="1213" w:type="dxa"/>
+            <w:tcW w:w="1350" w:type="dxa"/>
           </w:tcPr>
           <w:p>
             <w:pPr>
@@ -10590,7 +10649,7 @@
         </w:tc>
         <w:tc>
           <w:tcPr>
-            <w:tcW w:w="3325" w:type="dxa"/>
+            <w:tcW w:w="4320" w:type="dxa"/>
           </w:tcPr>
           <w:p>
             <w:pPr>
@@ -10632,7 +10691,7 @@
         <w:tc>
           <w:tcPr>
             <w:cnfStyle w:val="001000000000" w:firstRow="0" w:lastRow="0" w:firstColumn="1" w:lastColumn="0" w:oddVBand="0" w:evenVBand="0" w:oddHBand="0" w:evenHBand="0" w:firstRowFirstColumn="0" w:firstRowLastColumn="0" w:lastRowFirstColumn="0" w:lastRowLastColumn="0"/>
-            <w:tcW w:w="757" w:type="dxa"/>
+            <w:tcW w:w="805" w:type="dxa"/>
           </w:tcPr>
           <w:p>
             <w:pPr>
@@ -10653,7 +10712,7 @@
         </w:tc>
         <w:tc>
           <w:tcPr>
-            <w:tcW w:w="4055" w:type="dxa"/>
+            <w:tcW w:w="3828" w:type="dxa"/>
           </w:tcPr>
           <w:p>
             <w:pPr>
@@ -10687,7 +10746,7 @@
         </w:tc>
         <w:tc>
           <w:tcPr>
-            <w:tcW w:w="1213" w:type="dxa"/>
+            <w:tcW w:w="1350" w:type="dxa"/>
           </w:tcPr>
           <w:p>
             <w:pPr>
@@ -10703,13 +10762,14 @@
                 <w:rFonts w:cs="Times New Roman"/>
                 <w:szCs w:val="24"/>
               </w:rPr>
+              <w:lastRenderedPageBreak/>
               <w:t>Int</w:t>
             </w:r>
           </w:p>
         </w:tc>
         <w:tc>
           <w:tcPr>
-            <w:tcW w:w="3325" w:type="dxa"/>
+            <w:tcW w:w="4320" w:type="dxa"/>
           </w:tcPr>
           <w:p>
             <w:pPr>
@@ -10725,7 +10785,15 @@
                 <w:rFonts w:cs="Times New Roman"/>
                 <w:szCs w:val="24"/>
               </w:rPr>
-              <w:t>Nạn nhân đi bộ di chuyển như thế nào. Ví dụ 0: not a Pedestrian,2: Crossing from nearside - masked by parked or stationary vehicle, 1: Crossing from driver’s nearside…..</w:t>
+              <w:t xml:space="preserve">Nạn nhân đi bộ di chuyển như thế nào. Ví dụ 0: not a Pedestrian,2: Crossing from </w:t>
+            </w:r>
+            <w:r>
+              <w:rPr>
+                <w:rFonts w:cs="Times New Roman"/>
+                <w:szCs w:val="24"/>
+              </w:rPr>
+              <w:lastRenderedPageBreak/>
+              <w:t>nearside - masked by parked or stationary vehicle, 1: Crossing from driver’s nearside…..</w:t>
             </w:r>
           </w:p>
         </w:tc>
@@ -10737,28 +10805,29 @@
         <w:tc>
           <w:tcPr>
             <w:cnfStyle w:val="001000000000" w:firstRow="0" w:lastRow="0" w:firstColumn="1" w:lastColumn="0" w:oddVBand="0" w:evenVBand="0" w:oddHBand="0" w:evenHBand="0" w:firstRowFirstColumn="0" w:firstRowLastColumn="0" w:lastRowFirstColumn="0" w:lastRowLastColumn="0"/>
-            <w:tcW w:w="757" w:type="dxa"/>
-          </w:tcPr>
-          <w:p>
-            <w:pPr>
-              <w:jc w:val="center"/>
-              <w:rPr>
-                <w:rFonts w:cs="Times New Roman"/>
-                <w:szCs w:val="24"/>
-              </w:rPr>
-            </w:pPr>
-            <w:r>
-              <w:rPr>
-                <w:rFonts w:cs="Times New Roman"/>
-                <w:szCs w:val="24"/>
-              </w:rPr>
+            <w:tcW w:w="805" w:type="dxa"/>
+          </w:tcPr>
+          <w:p>
+            <w:pPr>
+              <w:jc w:val="center"/>
+              <w:rPr>
+                <w:rFonts w:cs="Times New Roman"/>
+                <w:szCs w:val="24"/>
+              </w:rPr>
+            </w:pPr>
+            <w:r>
+              <w:rPr>
+                <w:rFonts w:cs="Times New Roman"/>
+                <w:szCs w:val="24"/>
+              </w:rPr>
+              <w:lastRenderedPageBreak/>
               <w:t>11</w:t>
             </w:r>
           </w:p>
         </w:tc>
         <w:tc>
           <w:tcPr>
-            <w:tcW w:w="4055" w:type="dxa"/>
+            <w:tcW w:w="3828" w:type="dxa"/>
           </w:tcPr>
           <w:p>
             <w:pPr>
@@ -10803,7 +10872,7 @@
         </w:tc>
         <w:tc>
           <w:tcPr>
-            <w:tcW w:w="1213" w:type="dxa"/>
+            <w:tcW w:w="1350" w:type="dxa"/>
           </w:tcPr>
           <w:p>
             <w:pPr>
@@ -10825,7 +10894,7 @@
         </w:tc>
         <w:tc>
           <w:tcPr>
-            <w:tcW w:w="3325" w:type="dxa"/>
+            <w:tcW w:w="4320" w:type="dxa"/>
           </w:tcPr>
           <w:p>
             <w:pPr>
@@ -10850,29 +10919,28 @@
         <w:tc>
           <w:tcPr>
             <w:cnfStyle w:val="001000000000" w:firstRow="0" w:lastRow="0" w:firstColumn="1" w:lastColumn="0" w:oddVBand="0" w:evenVBand="0" w:oddHBand="0" w:evenHBand="0" w:firstRowFirstColumn="0" w:firstRowLastColumn="0" w:lastRowFirstColumn="0" w:lastRowLastColumn="0"/>
-            <w:tcW w:w="757" w:type="dxa"/>
-          </w:tcPr>
-          <w:p>
-            <w:pPr>
-              <w:jc w:val="center"/>
-              <w:rPr>
-                <w:rFonts w:cs="Times New Roman"/>
-                <w:szCs w:val="24"/>
-              </w:rPr>
-            </w:pPr>
-            <w:r>
-              <w:rPr>
-                <w:rFonts w:cs="Times New Roman"/>
-                <w:szCs w:val="24"/>
-              </w:rPr>
-              <w:lastRenderedPageBreak/>
+            <w:tcW w:w="805" w:type="dxa"/>
+          </w:tcPr>
+          <w:p>
+            <w:pPr>
+              <w:jc w:val="center"/>
+              <w:rPr>
+                <w:rFonts w:cs="Times New Roman"/>
+                <w:szCs w:val="24"/>
+              </w:rPr>
+            </w:pPr>
+            <w:r>
+              <w:rPr>
+                <w:rFonts w:cs="Times New Roman"/>
+                <w:szCs w:val="24"/>
+              </w:rPr>
               <w:t>12</w:t>
             </w:r>
           </w:p>
         </w:tc>
         <w:tc>
           <w:tcPr>
-            <w:tcW w:w="4055" w:type="dxa"/>
+            <w:tcW w:w="3828" w:type="dxa"/>
           </w:tcPr>
           <w:p>
             <w:pPr>
@@ -10906,7 +10974,7 @@
         </w:tc>
         <w:tc>
           <w:tcPr>
-            <w:tcW w:w="1213" w:type="dxa"/>
+            <w:tcW w:w="1350" w:type="dxa"/>
           </w:tcPr>
           <w:p>
             <w:pPr>
@@ -10928,7 +10996,7 @@
         </w:tc>
         <w:tc>
           <w:tcPr>
-            <w:tcW w:w="3325" w:type="dxa"/>
+            <w:tcW w:w="4320" w:type="dxa"/>
           </w:tcPr>
           <w:p>
             <w:pPr>
@@ -10956,7 +11024,7 @@
         <w:tc>
           <w:tcPr>
             <w:cnfStyle w:val="001000000000" w:firstRow="0" w:lastRow="0" w:firstColumn="1" w:lastColumn="0" w:oddVBand="0" w:evenVBand="0" w:oddHBand="0" w:evenHBand="0" w:firstRowFirstColumn="0" w:firstRowLastColumn="0" w:lastRowFirstColumn="0" w:lastRowLastColumn="0"/>
-            <w:tcW w:w="757" w:type="dxa"/>
+            <w:tcW w:w="805" w:type="dxa"/>
           </w:tcPr>
           <w:p>
             <w:pPr>
@@ -10977,7 +11045,7 @@
         </w:tc>
         <w:tc>
           <w:tcPr>
-            <w:tcW w:w="4055" w:type="dxa"/>
+            <w:tcW w:w="3828" w:type="dxa"/>
           </w:tcPr>
           <w:p>
             <w:pPr>
@@ -11011,7 +11079,7 @@
         </w:tc>
         <w:tc>
           <w:tcPr>
-            <w:tcW w:w="1213" w:type="dxa"/>
+            <w:tcW w:w="1350" w:type="dxa"/>
           </w:tcPr>
           <w:p>
             <w:pPr>
@@ -11033,7 +11101,7 @@
         </w:tc>
         <w:tc>
           <w:tcPr>
-            <w:tcW w:w="3325" w:type="dxa"/>
+            <w:tcW w:w="4320" w:type="dxa"/>
           </w:tcPr>
           <w:p>
             <w:pPr>
@@ -11058,7 +11126,7 @@
         <w:tc>
           <w:tcPr>
             <w:cnfStyle w:val="001000000000" w:firstRow="0" w:lastRow="0" w:firstColumn="1" w:lastColumn="0" w:oddVBand="0" w:evenVBand="0" w:oddHBand="0" w:evenHBand="0" w:firstRowFirstColumn="0" w:firstRowLastColumn="0" w:lastRowFirstColumn="0" w:lastRowLastColumn="0"/>
-            <w:tcW w:w="757" w:type="dxa"/>
+            <w:tcW w:w="805" w:type="dxa"/>
           </w:tcPr>
           <w:p>
             <w:pPr>
@@ -11079,7 +11147,7 @@
         </w:tc>
         <w:tc>
           <w:tcPr>
-            <w:tcW w:w="4055" w:type="dxa"/>
+            <w:tcW w:w="3828" w:type="dxa"/>
           </w:tcPr>
           <w:p>
             <w:pPr>
@@ -11124,7 +11192,7 @@
         </w:tc>
         <w:tc>
           <w:tcPr>
-            <w:tcW w:w="1213" w:type="dxa"/>
+            <w:tcW w:w="1350" w:type="dxa"/>
           </w:tcPr>
           <w:p>
             <w:pPr>
@@ -11146,7 +11214,7 @@
         </w:tc>
         <w:tc>
           <w:tcPr>
-            <w:tcW w:w="3325" w:type="dxa"/>
+            <w:tcW w:w="4320" w:type="dxa"/>
           </w:tcPr>
           <w:p>
             <w:pPr>
@@ -11175,7 +11243,7 @@
         <w:tc>
           <w:tcPr>
             <w:cnfStyle w:val="001000000000" w:firstRow="0" w:lastRow="0" w:firstColumn="1" w:lastColumn="0" w:oddVBand="0" w:evenVBand="0" w:oddHBand="0" w:evenHBand="0" w:firstRowFirstColumn="0" w:firstRowLastColumn="0" w:lastRowFirstColumn="0" w:lastRowLastColumn="0"/>
-            <w:tcW w:w="757" w:type="dxa"/>
+            <w:tcW w:w="805" w:type="dxa"/>
           </w:tcPr>
           <w:p>
             <w:pPr>
@@ -11196,7 +11264,7 @@
         </w:tc>
         <w:tc>
           <w:tcPr>
-            <w:tcW w:w="4055" w:type="dxa"/>
+            <w:tcW w:w="3828" w:type="dxa"/>
           </w:tcPr>
           <w:p>
             <w:pPr>
@@ -11230,7 +11298,7 @@
         </w:tc>
         <w:tc>
           <w:tcPr>
-            <w:tcW w:w="1213" w:type="dxa"/>
+            <w:tcW w:w="1350" w:type="dxa"/>
           </w:tcPr>
           <w:p>
             <w:pPr>
@@ -11252,7 +11320,7 @@
         </w:tc>
         <w:tc>
           <w:tcPr>
-            <w:tcW w:w="3325" w:type="dxa"/>
+            <w:tcW w:w="4320" w:type="dxa"/>
           </w:tcPr>
           <w:p>
             <w:pPr>
@@ -11297,19 +11365,20 @@
         <w:rPr>
           <w:b/>
           <w:bCs/>
+          <w:color w:val="FF0000"/>
           <w:sz w:val="28"/>
           <w:szCs w:val="24"/>
         </w:rPr>
       </w:pPr>
-      <w:bookmarkStart w:id="21" w:name="_Toc85748785"/>
+      <w:bookmarkStart w:id="21" w:name="_Toc86949584"/>
       <w:r>
         <w:rPr>
           <w:b/>
           <w:bCs/>
+          <w:color w:val="FF0000"/>
           <w:sz w:val="28"/>
           <w:szCs w:val="24"/>
         </w:rPr>
-        <w:lastRenderedPageBreak/>
         <w:t>Postcodes</w:t>
       </w:r>
       <w:bookmarkEnd w:id="21"/>
@@ -11344,17 +11413,17 @@
               <w:jc w:val="center"/>
               <w:rPr>
                 <w:rFonts w:eastAsia="Times New Roman" w:cs="Times New Roman"/>
-                <w:b w:val="0"/>
-                <w:bCs w:val="0"/>
                 <w:color w:val="FFFFFF"/>
-                <w:szCs w:val="24"/>
+                <w:sz w:val="28"/>
+                <w:szCs w:val="28"/>
               </w:rPr>
             </w:pPr>
             <w:r>
               <w:rPr>
                 <w:rFonts w:eastAsia="Times New Roman" w:cs="Times New Roman"/>
                 <w:color w:val="FFFFFF"/>
-                <w:szCs w:val="24"/>
+                <w:sz w:val="28"/>
+                <w:szCs w:val="28"/>
               </w:rPr>
               <w:t>STT</w:t>
             </w:r>
@@ -11372,17 +11441,17 @@
               <w:cnfStyle w:val="100000000000" w:firstRow="1" w:lastRow="0" w:firstColumn="0" w:lastColumn="0" w:oddVBand="0" w:evenVBand="0" w:oddHBand="0" w:evenHBand="0" w:firstRowFirstColumn="0" w:firstRowLastColumn="0" w:lastRowFirstColumn="0" w:lastRowLastColumn="0"/>
               <w:rPr>
                 <w:rFonts w:eastAsia="Times New Roman" w:cs="Times New Roman"/>
-                <w:b w:val="0"/>
-                <w:bCs w:val="0"/>
                 <w:color w:val="FFFFFF"/>
-                <w:szCs w:val="24"/>
+                <w:sz w:val="28"/>
+                <w:szCs w:val="28"/>
               </w:rPr>
             </w:pPr>
             <w:r>
               <w:rPr>
                 <w:rFonts w:eastAsia="Times New Roman" w:cs="Times New Roman"/>
                 <w:color w:val="FFFFFF"/>
-                <w:szCs w:val="24"/>
+                <w:sz w:val="28"/>
+                <w:szCs w:val="28"/>
               </w:rPr>
               <w:t>Thuộc tính</w:t>
             </w:r>
@@ -11400,17 +11469,17 @@
               <w:cnfStyle w:val="100000000000" w:firstRow="1" w:lastRow="0" w:firstColumn="0" w:lastColumn="0" w:oddVBand="0" w:evenVBand="0" w:oddHBand="0" w:evenHBand="0" w:firstRowFirstColumn="0" w:firstRowLastColumn="0" w:lastRowFirstColumn="0" w:lastRowLastColumn="0"/>
               <w:rPr>
                 <w:rFonts w:eastAsia="Times New Roman" w:cs="Times New Roman"/>
-                <w:b w:val="0"/>
-                <w:bCs w:val="0"/>
                 <w:color w:val="FFFFFF"/>
-                <w:szCs w:val="24"/>
+                <w:sz w:val="28"/>
+                <w:szCs w:val="28"/>
               </w:rPr>
             </w:pPr>
             <w:r>
               <w:rPr>
                 <w:rFonts w:eastAsia="Times New Roman" w:cs="Times New Roman"/>
                 <w:color w:val="FFFFFF"/>
-                <w:szCs w:val="24"/>
+                <w:sz w:val="28"/>
+                <w:szCs w:val="28"/>
               </w:rPr>
               <w:t>Kiểu dữ liệu</w:t>
             </w:r>
@@ -11428,17 +11497,17 @@
               <w:cnfStyle w:val="100000000000" w:firstRow="1" w:lastRow="0" w:firstColumn="0" w:lastColumn="0" w:oddVBand="0" w:evenVBand="0" w:oddHBand="0" w:evenHBand="0" w:firstRowFirstColumn="0" w:firstRowLastColumn="0" w:lastRowFirstColumn="0" w:lastRowLastColumn="0"/>
               <w:rPr>
                 <w:rFonts w:eastAsia="Times New Roman" w:cs="Times New Roman"/>
-                <w:b w:val="0"/>
-                <w:bCs w:val="0"/>
                 <w:color w:val="FFFFFF"/>
-                <w:szCs w:val="24"/>
+                <w:sz w:val="28"/>
+                <w:szCs w:val="28"/>
               </w:rPr>
             </w:pPr>
             <w:r>
               <w:rPr>
                 <w:rFonts w:eastAsia="Times New Roman" w:cs="Times New Roman"/>
                 <w:color w:val="FFFFFF"/>
-                <w:szCs w:val="24"/>
+                <w:sz w:val="28"/>
+                <w:szCs w:val="28"/>
               </w:rPr>
               <w:t>Mô tả</w:t>
             </w:r>
@@ -11630,7 +11699,7 @@
                 <w:rFonts w:cs="Times New Roman"/>
                 <w:szCs w:val="24"/>
               </w:rPr>
-              <w:t>number</w:t>
+              <w:t>int</w:t>
             </w:r>
           </w:p>
         </w:tc>
@@ -11737,7 +11806,7 @@
                 <w:rFonts w:cs="Times New Roman"/>
                 <w:szCs w:val="24"/>
               </w:rPr>
-              <w:t>number</w:t>
+              <w:t>int</w:t>
             </w:r>
           </w:p>
         </w:tc>
@@ -12756,19 +12825,20 @@
         <w:rPr>
           <w:b/>
           <w:bCs/>
+          <w:color w:val="FF0000"/>
           <w:sz w:val="28"/>
           <w:szCs w:val="24"/>
         </w:rPr>
       </w:pPr>
-      <w:bookmarkStart w:id="22" w:name="_Toc85748786"/>
+      <w:bookmarkStart w:id="22" w:name="_Toc86949585"/>
       <w:r>
         <w:rPr>
           <w:b/>
           <w:bCs/>
+          <w:color w:val="FF0000"/>
           <w:sz w:val="28"/>
           <w:szCs w:val="24"/>
         </w:rPr>
-        <w:lastRenderedPageBreak/>
         <w:t>PCD_OA_LSOA_MSOA_LAD_AUG21_UK_LU</w:t>
       </w:r>
       <w:bookmarkEnd w:id="22"/>
@@ -13464,7 +13534,7 @@
                 <w:sz w:val="28"/>
                 <w:szCs w:val="28"/>
               </w:rPr>
-              <w:t>number</w:t>
+              <w:t>int</w:t>
             </w:r>
           </w:p>
         </w:tc>
@@ -13608,7 +13678,7 @@
                 <w:sz w:val="28"/>
                 <w:szCs w:val="28"/>
               </w:rPr>
-              <w:t>number</w:t>
+              <w:t>int</w:t>
             </w:r>
           </w:p>
         </w:tc>
@@ -14944,7 +15014,7 @@
           <w:szCs w:val="32"/>
         </w:rPr>
       </w:pPr>
-      <w:bookmarkStart w:id="23" w:name="_Toc85748787"/>
+      <w:bookmarkStart w:id="23" w:name="_Toc86949586"/>
       <w:r>
         <w:rPr>
           <w:sz w:val="36"/>
@@ -15282,6 +15352,7 @@
         <w:rPr>
           <w:b/>
           <w:bCs/>
+          <w:noProof/>
           <w:sz w:val="28"/>
           <w:szCs w:val="24"/>
         </w:rPr>
@@ -15530,6 +15601,9 @@
         <w:pStyle w:val="ListParagraph"/>
       </w:pPr>
       <w:r>
+        <w:rPr>
+          <w:noProof/>
+        </w:rPr>
         <w:drawing>
           <wp:inline distT="0" distB="0" distL="0" distR="0" wp14:anchorId="28E0407D" wp14:editId="3CFA601E">
             <wp:extent cx="5943600" cy="1652270"/>
@@ -15663,7 +15737,7 @@
         </w:rPr>
         <w:tab/>
       </w:r>
-      <w:bookmarkStart w:id="24" w:name="_Toc85748788"/>
+      <w:bookmarkStart w:id="24" w:name="_Toc86949587"/>
       <w:r>
         <w:rPr>
           <w:sz w:val="40"/>

</xml_diff>

<commit_message>
Commit report lan 2
</commit_message>
<xml_diff>
--- a/TTKD-10_DATH.docx
+++ b/TTKD-10_DATH.docx
@@ -4505,7 +4505,7 @@
                 <w:rFonts w:cs="Times New Roman"/>
                 <w:szCs w:val="24"/>
               </w:rPr>
-              <w:t xml:space="preserve">Mã số tai nạn: </w:t>
+              <w:t>Mã vụ tai nạn</w:t>
             </w:r>
           </w:p>
           <w:p>
@@ -4513,24 +4513,7 @@
               <w:spacing w:after="0" w:line="240" w:lineRule="auto"/>
               <w:cnfStyle w:val="000000100000" w:firstRow="0" w:lastRow="0" w:firstColumn="0" w:lastColumn="0" w:oddVBand="0" w:evenVBand="0" w:oddHBand="1" w:evenHBand="0" w:firstRowFirstColumn="0" w:firstRowLastColumn="0" w:lastRowFirstColumn="0" w:lastRowLastColumn="0"/>
               <w:rPr>
-                <w:rFonts w:eastAsia="Times New Roman" w:cs="Times New Roman"/>
-                <w:szCs w:val="24"/>
-              </w:rPr>
-            </w:pPr>
-            <w:r>
-              <w:rPr>
-                <w:rFonts w:cs="Times New Roman"/>
-                <w:szCs w:val="24"/>
-              </w:rPr>
-              <w:t>Accident Year (YYYY) + …</w:t>
-            </w:r>
-          </w:p>
-          <w:p>
-            <w:pPr>
-              <w:spacing w:after="0" w:line="240" w:lineRule="auto"/>
-              <w:cnfStyle w:val="000000100000" w:firstRow="0" w:lastRow="0" w:firstColumn="0" w:lastColumn="0" w:oddVBand="0" w:evenVBand="0" w:oddHBand="1" w:evenHBand="0" w:firstRowFirstColumn="0" w:firstRowLastColumn="0" w:lastRowFirstColumn="0" w:lastRowLastColumn="0"/>
-              <w:rPr>
-                <w:rFonts w:eastAsia="Times New Roman" w:cs="Times New Roman"/>
+                <w:rFonts w:cs="Times New Roman"/>
                 <w:szCs w:val="24"/>
               </w:rPr>
             </w:pPr>
@@ -5006,7 +4989,6 @@
           </w:tcPr>
           <w:p>
             <w:pPr>
-              <w:spacing w:after="0" w:line="240" w:lineRule="auto"/>
               <w:cnfStyle w:val="000000100000" w:firstRow="0" w:lastRow="0" w:firstColumn="0" w:lastColumn="0" w:oddVBand="0" w:evenVBand="0" w:oddHBand="1" w:evenHBand="0" w:firstRowFirstColumn="0" w:firstRowLastColumn="0" w:lastRowFirstColumn="0" w:lastRowLastColumn="0"/>
               <w:rPr>
                 <w:rFonts w:cs="Times New Roman"/>
@@ -5018,21 +5000,7 @@
                 <w:rFonts w:cs="Times New Roman"/>
                 <w:szCs w:val="24"/>
               </w:rPr>
-              <w:t>Địa Phương (Quận</w:t>
-            </w:r>
-            <w:r>
-              <w:rPr>
-                <w:rFonts w:cs="Times New Roman"/>
-                <w:szCs w:val="24"/>
-              </w:rPr>
-              <w:t>, Thành phố</w:t>
-            </w:r>
-            <w:r>
-              <w:rPr>
-                <w:rFonts w:cs="Times New Roman"/>
-                <w:szCs w:val="24"/>
-              </w:rPr>
-              <w:t xml:space="preserve">): </w:t>
+              <w:t>Tên khu vực địa phương xảy ra vụ việc</w:t>
             </w:r>
           </w:p>
           <w:p>
@@ -5140,51 +5108,25 @@
           </w:tcPr>
           <w:p>
             <w:pPr>
-              <w:spacing w:after="0" w:line="240" w:lineRule="auto"/>
               <w:cnfStyle w:val="000000000000" w:firstRow="0" w:lastRow="0" w:firstColumn="0" w:lastColumn="0" w:oddVBand="0" w:evenVBand="0" w:oddHBand="0" w:evenHBand="0" w:firstRowFirstColumn="0" w:firstRowLastColumn="0" w:lastRowFirstColumn="0" w:lastRowLastColumn="0"/>
               <w:rPr>
-                <w:rFonts w:eastAsia="Times New Roman" w:cs="Times New Roman"/>
-                <w:szCs w:val="24"/>
-              </w:rPr>
-            </w:pPr>
-            <w:r>
-              <w:rPr>
-                <w:rFonts w:eastAsia="Times New Roman" w:cs="Times New Roman"/>
-                <w:szCs w:val="24"/>
-              </w:rPr>
-              <w:t>Địa phương (</w:t>
-            </w:r>
-            <w:r>
-              <w:rPr>
-                <w:rFonts w:eastAsia="Times New Roman" w:cs="Times New Roman"/>
-                <w:szCs w:val="24"/>
-              </w:rPr>
-              <w:t>Đường c</w:t>
-            </w:r>
-            <w:r>
-              <w:rPr>
-                <w:rFonts w:eastAsia="Times New Roman" w:cs="Times New Roman"/>
-                <w:szCs w:val="24"/>
-              </w:rPr>
-              <w:t>ao tốc)</w:t>
-            </w:r>
-          </w:p>
-          <w:p>
-            <w:pPr>
-              <w:spacing w:after="0" w:line="240" w:lineRule="auto"/>
+                <w:rFonts w:cs="Times New Roman"/>
+                <w:szCs w:val="24"/>
+              </w:rPr>
+            </w:pPr>
+            <w:r>
+              <w:rPr>
+                <w:rFonts w:cs="Times New Roman"/>
+                <w:szCs w:val="24"/>
+              </w:rPr>
+              <w:t>Tên đường chính xảy ra tai nạn</w:t>
+            </w:r>
+          </w:p>
+          <w:p>
+            <w:pPr>
               <w:cnfStyle w:val="000000000000" w:firstRow="0" w:lastRow="0" w:firstColumn="0" w:lastColumn="0" w:oddVBand="0" w:evenVBand="0" w:oddHBand="0" w:evenHBand="0" w:firstRowFirstColumn="0" w:firstRowLastColumn="0" w:lastRowFirstColumn="0" w:lastRowLastColumn="0"/>
               <w:rPr>
-                <w:rFonts w:eastAsia="Times New Roman" w:cs="Times New Roman"/>
-                <w:szCs w:val="24"/>
-              </w:rPr>
-            </w:pPr>
-          </w:p>
-          <w:p>
-            <w:pPr>
-              <w:spacing w:after="0" w:line="240" w:lineRule="auto"/>
-              <w:cnfStyle w:val="000000000000" w:firstRow="0" w:lastRow="0" w:firstColumn="0" w:lastColumn="0" w:oddVBand="0" w:evenVBand="0" w:oddHBand="0" w:evenHBand="0" w:firstRowFirstColumn="0" w:firstRowLastColumn="0" w:lastRowFirstColumn="0" w:lastRowLastColumn="0"/>
-              <w:rPr>
-                <w:rFonts w:eastAsia="Times New Roman" w:cs="Times New Roman"/>
+                <w:rFonts w:cs="Times New Roman"/>
                 <w:szCs w:val="24"/>
               </w:rPr>
             </w:pPr>
@@ -5291,31 +5233,7 @@
               </w:rPr>
             </w:pPr>
             <w:r>
-              <w:t>Đường cấp 1 - được đánh số bằng số có 1 chữ số hoặc 2 chữ số. Một số đường hạng nhất hoặc các đoạn của chúng được ký hiệu là expressway</w:t>
-            </w:r>
-            <w:r>
-              <w:t xml:space="preserve"> </w:t>
-            </w:r>
-            <w:r>
-              <w:rPr>
-                <w:rFonts w:cs="Times New Roman"/>
-                <w:szCs w:val="24"/>
-              </w:rPr>
-              <w:t>(motorways) và có các quy tắc giao thông tương tự như freeways. Đường loại 1 thuộc sở hữu của nhà nước (của nước cộng hòa) và theo truyền thống được gọi là "</w:t>
-            </w:r>
-            <w:r>
-              <w:rPr>
-                <w:rFonts w:cs="Times New Roman"/>
-                <w:szCs w:val="24"/>
-              </w:rPr>
-              <w:t>state roads</w:t>
-            </w:r>
-            <w:r>
-              <w:rPr>
-                <w:rFonts w:cs="Times New Roman"/>
-                <w:szCs w:val="24"/>
-              </w:rPr>
-              <w:t>".</w:t>
+              <w:t xml:space="preserve">Đường cấp 1 </w:t>
             </w:r>
           </w:p>
         </w:tc>
@@ -5881,14 +5799,14 @@
                 <w:rFonts w:eastAsia="Times New Roman" w:cs="Times New Roman"/>
                 <w:szCs w:val="24"/>
               </w:rPr>
-              <w:t xml:space="preserve">Cũng tương tự như Đương cấp 1 nhưng </w:t>
-            </w:r>
-            <w:r>
-              <w:rPr>
-                <w:rFonts w:eastAsia="Times New Roman" w:cs="Times New Roman"/>
-                <w:szCs w:val="24"/>
-              </w:rPr>
-              <w:t xml:space="preserve">Đường cấp 2 thuộc sở hữu của các khu vực tự quản và theo truyền thống được gọi là "đường khu vực". </w:t>
+              <w:t>Đường cấp 2</w:t>
+            </w:r>
+            <w:r>
+              <w:rPr>
+                <w:rFonts w:eastAsia="Times New Roman" w:cs="Times New Roman"/>
+                <w:szCs w:val="24"/>
+              </w:rPr>
+              <w:t xml:space="preserve"> </w:t>
             </w:r>
           </w:p>
         </w:tc>
@@ -5920,7 +5838,6 @@
                 <w:color w:val="000000"/>
                 <w:szCs w:val="24"/>
               </w:rPr>
-              <w:lastRenderedPageBreak/>
               <w:t>12</w:t>
             </w:r>
           </w:p>
@@ -6539,6 +6456,7 @@
                 <w:color w:val="000000"/>
                 <w:szCs w:val="24"/>
               </w:rPr>
+              <w:lastRenderedPageBreak/>
               <w:t>17</w:t>
             </w:r>
           </w:p>
@@ -7439,6 +7357,7 @@
                 <w:rFonts w:cs="Times New Roman"/>
                 <w:szCs w:val="24"/>
               </w:rPr>
+              <w:lastRenderedPageBreak/>
               <w:t>Int</w:t>
             </w:r>
           </w:p>
@@ -8265,7 +8184,6 @@
                 <w:rFonts w:cs="Times New Roman"/>
                 <w:szCs w:val="24"/>
               </w:rPr>
-              <w:lastRenderedPageBreak/>
               <w:t>Lưu ý: UK đi xe bên tay trái.</w:t>
             </w:r>
           </w:p>
@@ -8290,7 +8208,6 @@
                 <w:rFonts w:cs="Times New Roman"/>
                 <w:szCs w:val="24"/>
               </w:rPr>
-              <w:lastRenderedPageBreak/>
               <w:t>10</w:t>
             </w:r>
           </w:p>
@@ -8579,6 +8496,7 @@
                 <w:rFonts w:cs="Times New Roman"/>
                 <w:szCs w:val="24"/>
               </w:rPr>
+              <w:lastRenderedPageBreak/>
               <w:t>Int</w:t>
             </w:r>
           </w:p>
@@ -9499,7 +9417,6 @@
                 <w:rFonts w:cs="Times New Roman"/>
                 <w:szCs w:val="24"/>
               </w:rPr>
-              <w:lastRenderedPageBreak/>
               <w:t>21</w:t>
             </w:r>
           </w:p>
@@ -9856,6 +9773,7 @@
                 <w:rFonts w:cs="Times New Roman"/>
                 <w:szCs w:val="24"/>
               </w:rPr>
+              <w:lastRenderedPageBreak/>
               <w:t>2</w:t>
             </w:r>
           </w:p>
@@ -10762,7 +10680,6 @@
                 <w:rFonts w:cs="Times New Roman"/>
                 <w:szCs w:val="24"/>
               </w:rPr>
-              <w:lastRenderedPageBreak/>
               <w:t>Int</w:t>
             </w:r>
           </w:p>
@@ -10785,15 +10702,7 @@
                 <w:rFonts w:cs="Times New Roman"/>
                 <w:szCs w:val="24"/>
               </w:rPr>
-              <w:t xml:space="preserve">Nạn nhân đi bộ di chuyển như thế nào. Ví dụ 0: not a Pedestrian,2: Crossing from </w:t>
-            </w:r>
-            <w:r>
-              <w:rPr>
-                <w:rFonts w:cs="Times New Roman"/>
-                <w:szCs w:val="24"/>
-              </w:rPr>
-              <w:lastRenderedPageBreak/>
-              <w:t>nearside - masked by parked or stationary vehicle, 1: Crossing from driver’s nearside…..</w:t>
+              <w:t>Nạn nhân đi bộ di chuyển như thế nào. Ví dụ 0: not a Pedestrian,2: Crossing from nearside - masked by parked or stationary vehicle, 1: Crossing from driver’s nearside…..</w:t>
             </w:r>
           </w:p>
         </w:tc>
@@ -10820,7 +10729,6 @@
                 <w:rFonts w:cs="Times New Roman"/>
                 <w:szCs w:val="24"/>
               </w:rPr>
-              <w:lastRenderedPageBreak/>
               <w:t>11</w:t>
             </w:r>
           </w:p>
@@ -10990,6 +10898,7 @@
                 <w:rFonts w:cs="Times New Roman"/>
                 <w:szCs w:val="24"/>
               </w:rPr>
+              <w:lastRenderedPageBreak/>
               <w:t>Int</w:t>
             </w:r>
           </w:p>
@@ -11012,7 +10921,15 @@
                 <w:rFonts w:cs="Times New Roman"/>
                 <w:szCs w:val="24"/>
               </w:rPr>
-              <w:t>Có phải nạn nhân khi đi xe bus hoặc xe khách không. Ví dụ 0: not a bus or coach passenger( nạn nhân là người đi bộ), 1: Boarding, 2: Alighting(xuống xe),….</w:t>
+              <w:t xml:space="preserve">Có phải nạn nhân khi đi xe bus hoặc xe khách không. Ví dụ 0: not a bus or coach </w:t>
+            </w:r>
+            <w:r>
+              <w:rPr>
+                <w:rFonts w:cs="Times New Roman"/>
+                <w:szCs w:val="24"/>
+              </w:rPr>
+              <w:lastRenderedPageBreak/>
+              <w:t>passenger( nạn nhân là người đi bộ), 1: Boarding, 2: Alighting(xuống xe),….</w:t>
             </w:r>
           </w:p>
         </w:tc>
@@ -11039,6 +10956,7 @@
                 <w:rFonts w:cs="Times New Roman"/>
                 <w:szCs w:val="24"/>
               </w:rPr>
+              <w:lastRenderedPageBreak/>
               <w:t>13</w:t>
             </w:r>
           </w:p>
@@ -11425,6 +11343,7 @@
                 <w:sz w:val="28"/>
                 <w:szCs w:val="28"/>
               </w:rPr>
+              <w:lastRenderedPageBreak/>
               <w:t>STT</w:t>
             </w:r>
           </w:p>
@@ -12888,6 +12807,7 @@
                 <w:sz w:val="28"/>
                 <w:szCs w:val="28"/>
               </w:rPr>
+              <w:lastRenderedPageBreak/>
               <w:t>STT</w:t>
             </w:r>
           </w:p>

</xml_diff>

<commit_message>
Commit Project CSV --> Source
</commit_message>
<xml_diff>
--- a/TTKD-10_DATH.docx
+++ b/TTKD-10_DATH.docx
@@ -7012,6 +7012,112 @@
           </w:p>
         </w:tc>
       </w:tr>
+      <w:tr>
+        <w:trPr>
+          <w:trHeight w:val="264"/>
+        </w:trPr>
+        <w:tc>
+          <w:tcPr>
+            <w:cnfStyle w:val="001000000000" w:firstRow="0" w:lastRow="0" w:firstColumn="1" w:lastColumn="0" w:oddVBand="0" w:evenVBand="0" w:oddHBand="0" w:evenHBand="0" w:firstRowFirstColumn="0" w:firstRowLastColumn="0" w:lastRowFirstColumn="0" w:lastRowLastColumn="0"/>
+            <w:tcW w:w="746" w:type="dxa"/>
+            <w:noWrap/>
+          </w:tcPr>
+          <w:p>
+            <w:pPr>
+              <w:spacing w:after="0" w:line="240" w:lineRule="auto"/>
+              <w:jc w:val="center"/>
+              <w:rPr>
+                <w:rFonts w:eastAsia="Times New Roman" w:cs="Times New Roman"/>
+                <w:color w:val="000000"/>
+                <w:szCs w:val="24"/>
+              </w:rPr>
+            </w:pPr>
+            <w:r>
+              <w:rPr>
+                <w:rFonts w:eastAsia="Times New Roman" w:cs="Times New Roman"/>
+                <w:color w:val="000000"/>
+                <w:szCs w:val="24"/>
+              </w:rPr>
+              <w:t>22</w:t>
+            </w:r>
+          </w:p>
+        </w:tc>
+        <w:tc>
+          <w:tcPr>
+            <w:tcW w:w="3122" w:type="dxa"/>
+            <w:noWrap/>
+          </w:tcPr>
+          <w:p>
+            <w:pPr>
+              <w:spacing w:after="0" w:line="240" w:lineRule="auto"/>
+              <w:jc w:val="center"/>
+              <w:cnfStyle w:val="000000000000" w:firstRow="0" w:lastRow="0" w:firstColumn="0" w:lastColumn="0" w:oddVBand="0" w:evenVBand="0" w:oddHBand="0" w:evenHBand="0" w:firstRowFirstColumn="0" w:firstRowLastColumn="0" w:lastRowFirstColumn="0" w:lastRowLastColumn="0"/>
+              <w:rPr>
+                <w:rFonts w:eastAsia="Times New Roman" w:cs="Times New Roman"/>
+                <w:color w:val="000000"/>
+                <w:szCs w:val="24"/>
+              </w:rPr>
+            </w:pPr>
+            <w:r>
+              <w:rPr>
+                <w:rFonts w:eastAsia="Times New Roman" w:cs="Times New Roman"/>
+                <w:color w:val="000000"/>
+                <w:szCs w:val="24"/>
+              </w:rPr>
+              <w:t>Time</w:t>
+            </w:r>
+          </w:p>
+        </w:tc>
+        <w:tc>
+          <w:tcPr>
+            <w:tcW w:w="1914" w:type="dxa"/>
+            <w:noWrap/>
+          </w:tcPr>
+          <w:p>
+            <w:pPr>
+              <w:spacing w:after="0" w:line="240" w:lineRule="auto"/>
+              <w:jc w:val="center"/>
+              <w:cnfStyle w:val="000000000000" w:firstRow="0" w:lastRow="0" w:firstColumn="0" w:lastColumn="0" w:oddVBand="0" w:evenVBand="0" w:oddHBand="0" w:evenHBand="0" w:firstRowFirstColumn="0" w:firstRowLastColumn="0" w:lastRowFirstColumn="0" w:lastRowLastColumn="0"/>
+              <w:rPr>
+                <w:rFonts w:eastAsia="Times New Roman" w:cs="Times New Roman"/>
+                <w:color w:val="000000"/>
+                <w:szCs w:val="24"/>
+              </w:rPr>
+            </w:pPr>
+            <w:r>
+              <w:rPr>
+                <w:rFonts w:eastAsia="Times New Roman" w:cs="Times New Roman"/>
+                <w:color w:val="000000"/>
+                <w:szCs w:val="24"/>
+              </w:rPr>
+              <w:t>DateTime</w:t>
+            </w:r>
+          </w:p>
+        </w:tc>
+        <w:tc>
+          <w:tcPr>
+            <w:tcW w:w="4563" w:type="dxa"/>
+            <w:noWrap/>
+          </w:tcPr>
+          <w:p>
+            <w:pPr>
+              <w:spacing w:after="0" w:line="240" w:lineRule="auto"/>
+              <w:cnfStyle w:val="000000000000" w:firstRow="0" w:lastRow="0" w:firstColumn="0" w:lastColumn="0" w:oddVBand="0" w:evenVBand="0" w:oddHBand="0" w:evenHBand="0" w:firstRowFirstColumn="0" w:firstRowLastColumn="0" w:lastRowFirstColumn="0" w:lastRowLastColumn="0"/>
+              <w:rPr>
+                <w:rFonts w:eastAsia="Times New Roman" w:cs="Times New Roman"/>
+                <w:szCs w:val="24"/>
+              </w:rPr>
+            </w:pPr>
+            <w:r>
+              <w:rPr>
+                <w:rFonts w:eastAsia="Times New Roman" w:cs="Times New Roman"/>
+                <w:szCs w:val="24"/>
+              </w:rPr>
+              <w:t>Thời gian xảy ra vụ tai nạn</w:t>
+            </w:r>
+          </w:p>
+        </w:tc>
+      </w:tr>
     </w:tbl>
     <w:p/>
     <w:p/>
@@ -7300,6 +7406,7 @@
                 <w:rFonts w:cs="Times New Roman"/>
                 <w:szCs w:val="24"/>
               </w:rPr>
+              <w:lastRenderedPageBreak/>
               <w:t>2</w:t>
             </w:r>
           </w:p>
@@ -7357,7 +7464,6 @@
                 <w:rFonts w:cs="Times New Roman"/>
                 <w:szCs w:val="24"/>
               </w:rPr>
-              <w:lastRenderedPageBreak/>
               <w:t>Int</w:t>
             </w:r>
           </w:p>
@@ -8440,6 +8546,7 @@
                 <w:rFonts w:cs="Times New Roman"/>
                 <w:szCs w:val="24"/>
               </w:rPr>
+              <w:lastRenderedPageBreak/>
               <w:t>12</w:t>
             </w:r>
           </w:p>
@@ -8496,7 +8603,6 @@
                 <w:rFonts w:cs="Times New Roman"/>
                 <w:szCs w:val="24"/>
               </w:rPr>
-              <w:lastRenderedPageBreak/>
               <w:t>Int</w:t>
             </w:r>
           </w:p>
@@ -9680,6 +9786,7 @@
                 <w:rFonts w:cs="Times New Roman"/>
                 <w:szCs w:val="24"/>
               </w:rPr>
+              <w:lastRenderedPageBreak/>
               <w:t>1</w:t>
             </w:r>
           </w:p>
@@ -9773,7 +9880,6 @@
                 <w:rFonts w:cs="Times New Roman"/>
                 <w:szCs w:val="24"/>
               </w:rPr>
-              <w:lastRenderedPageBreak/>
               <w:t>2</w:t>
             </w:r>
           </w:p>
@@ -10842,6 +10948,7 @@
                 <w:rFonts w:cs="Times New Roman"/>
                 <w:szCs w:val="24"/>
               </w:rPr>
+              <w:lastRenderedPageBreak/>
               <w:t>12</w:t>
             </w:r>
           </w:p>
@@ -10898,7 +11005,6 @@
                 <w:rFonts w:cs="Times New Roman"/>
                 <w:szCs w:val="24"/>
               </w:rPr>
-              <w:lastRenderedPageBreak/>
               <w:t>Int</w:t>
             </w:r>
           </w:p>
@@ -10921,15 +11027,7 @@
                 <w:rFonts w:cs="Times New Roman"/>
                 <w:szCs w:val="24"/>
               </w:rPr>
-              <w:t xml:space="preserve">Có phải nạn nhân khi đi xe bus hoặc xe khách không. Ví dụ 0: not a bus or coach </w:t>
-            </w:r>
-            <w:r>
-              <w:rPr>
-                <w:rFonts w:cs="Times New Roman"/>
-                <w:szCs w:val="24"/>
-              </w:rPr>
-              <w:lastRenderedPageBreak/>
-              <w:t>passenger( nạn nhân là người đi bộ), 1: Boarding, 2: Alighting(xuống xe),….</w:t>
+              <w:t>Có phải nạn nhân khi đi xe bus hoặc xe khách không. Ví dụ 0: not a bus or coach passenger( nạn nhân là người đi bộ), 1: Boarding, 2: Alighting(xuống xe),….</w:t>
             </w:r>
           </w:p>
         </w:tc>
@@ -10956,7 +11054,6 @@
                 <w:rFonts w:cs="Times New Roman"/>
                 <w:szCs w:val="24"/>
               </w:rPr>
-              <w:lastRenderedPageBreak/>
               <w:t>13</w:t>
             </w:r>
           </w:p>

</xml_diff>